<commit_message>
SortedDictionaryGenerics, HashSet, SortedSet, Dictionary, SortedDictionary
</commit_message>
<xml_diff>
--- a/C# COMPLETO Programaç╞o Orientada a Objetos + Projetos.docx
+++ b/C# COMPLETO Programaç╞o Orientada a Objetos + Projetos.docx
@@ -17,7 +17,7 @@
         <w:pStyle w:val="NoSpacing"/>
         <w:numPr>
           <w:ilvl w:val="0"/>
-          <w:numId w:val="2"/>
+          <w:numId w:val="1"/>
         </w:numPr>
         <w:rPr/>
       </w:pPr>
@@ -41,7 +41,7 @@
         <w:pStyle w:val="NoSpacing"/>
         <w:numPr>
           <w:ilvl w:val="0"/>
-          <w:numId w:val="2"/>
+          <w:numId w:val="1"/>
         </w:numPr>
         <w:rPr/>
       </w:pPr>
@@ -55,7 +55,7 @@
         <w:pStyle w:val="ListBullet"/>
         <w:numPr>
           <w:ilvl w:val="0"/>
-          <w:numId w:val="2"/>
+          <w:numId w:val="1"/>
         </w:numPr>
         <w:rPr/>
       </w:pPr>
@@ -69,7 +69,7 @@
         <w:pStyle w:val="ListBullet"/>
         <w:numPr>
           <w:ilvl w:val="0"/>
-          <w:numId w:val="2"/>
+          <w:numId w:val="1"/>
         </w:numPr>
         <w:rPr/>
       </w:pPr>
@@ -83,7 +83,7 @@
         <w:pStyle w:val="ListBullet"/>
         <w:numPr>
           <w:ilvl w:val="0"/>
-          <w:numId w:val="2"/>
+          <w:numId w:val="1"/>
         </w:numPr>
         <w:rPr/>
       </w:pPr>
@@ -97,7 +97,7 @@
         <w:pStyle w:val="ListBullet"/>
         <w:numPr>
           <w:ilvl w:val="0"/>
-          <w:numId w:val="2"/>
+          <w:numId w:val="1"/>
         </w:numPr>
         <w:rPr/>
       </w:pPr>
@@ -120,7 +120,7 @@
         <w:pStyle w:val="ListBullet"/>
         <w:numPr>
           <w:ilvl w:val="0"/>
-          <w:numId w:val="2"/>
+          <w:numId w:val="1"/>
         </w:numPr>
         <w:rPr/>
       </w:pPr>
@@ -134,7 +134,7 @@
         <w:pStyle w:val="ListBullet"/>
         <w:numPr>
           <w:ilvl w:val="0"/>
-          <w:numId w:val="2"/>
+          <w:numId w:val="1"/>
         </w:numPr>
         <w:rPr/>
       </w:pPr>
@@ -198,7 +198,7 @@
         <w:pStyle w:val="NoSpacing"/>
         <w:numPr>
           <w:ilvl w:val="0"/>
-          <w:numId w:val="2"/>
+          <w:numId w:val="1"/>
         </w:numPr>
         <w:rPr/>
       </w:pPr>
@@ -222,7 +222,7 @@
         <w:pStyle w:val="NoSpacing"/>
         <w:numPr>
           <w:ilvl w:val="0"/>
-          <w:numId w:val="2"/>
+          <w:numId w:val="1"/>
         </w:numPr>
         <w:rPr/>
       </w:pPr>
@@ -236,7 +236,7 @@
         <w:pStyle w:val="ListBullet"/>
         <w:numPr>
           <w:ilvl w:val="0"/>
-          <w:numId w:val="2"/>
+          <w:numId w:val="1"/>
         </w:numPr>
         <w:rPr/>
       </w:pPr>
@@ -250,7 +250,7 @@
         <w:pStyle w:val="ListBullet"/>
         <w:numPr>
           <w:ilvl w:val="0"/>
-          <w:numId w:val="2"/>
+          <w:numId w:val="1"/>
         </w:numPr>
         <w:rPr/>
       </w:pPr>
@@ -274,7 +274,7 @@
         <w:pStyle w:val="NoSpacing"/>
         <w:numPr>
           <w:ilvl w:val="0"/>
-          <w:numId w:val="2"/>
+          <w:numId w:val="1"/>
         </w:numPr>
         <w:rPr/>
       </w:pPr>
@@ -339,7 +339,7 @@
         <w:pStyle w:val="NoSpacing"/>
         <w:numPr>
           <w:ilvl w:val="0"/>
-          <w:numId w:val="2"/>
+          <w:numId w:val="1"/>
         </w:numPr>
         <w:rPr/>
       </w:pPr>
@@ -353,7 +353,7 @@
         <w:pStyle w:val="ListBullet"/>
         <w:numPr>
           <w:ilvl w:val="0"/>
-          <w:numId w:val="2"/>
+          <w:numId w:val="1"/>
         </w:numPr>
         <w:rPr/>
       </w:pPr>
@@ -367,7 +367,7 @@
         <w:pStyle w:val="ListBullet"/>
         <w:numPr>
           <w:ilvl w:val="0"/>
-          <w:numId w:val="2"/>
+          <w:numId w:val="1"/>
         </w:numPr>
         <w:rPr/>
       </w:pPr>
@@ -381,7 +381,7 @@
         <w:pStyle w:val="ListBullet"/>
         <w:numPr>
           <w:ilvl w:val="0"/>
-          <w:numId w:val="2"/>
+          <w:numId w:val="1"/>
         </w:numPr>
         <w:rPr/>
       </w:pPr>
@@ -395,7 +395,7 @@
         <w:pStyle w:val="ListBullet"/>
         <w:numPr>
           <w:ilvl w:val="0"/>
-          <w:numId w:val="2"/>
+          <w:numId w:val="1"/>
         </w:numPr>
         <w:rPr/>
       </w:pPr>
@@ -409,7 +409,7 @@
         <w:pStyle w:val="ListBullet"/>
         <w:numPr>
           <w:ilvl w:val="0"/>
-          <w:numId w:val="2"/>
+          <w:numId w:val="1"/>
         </w:numPr>
         <w:rPr/>
       </w:pPr>
@@ -474,7 +474,7 @@
         <w:pStyle w:val="NoSpacing"/>
         <w:numPr>
           <w:ilvl w:val="0"/>
-          <w:numId w:val="2"/>
+          <w:numId w:val="1"/>
         </w:numPr>
         <w:rPr/>
       </w:pPr>
@@ -548,7 +548,7 @@
         <w:pStyle w:val="NoSpacing"/>
         <w:numPr>
           <w:ilvl w:val="0"/>
-          <w:numId w:val="2"/>
+          <w:numId w:val="1"/>
         </w:numPr>
         <w:rPr/>
       </w:pPr>
@@ -562,7 +562,7 @@
         <w:pStyle w:val="ListBullet"/>
         <w:numPr>
           <w:ilvl w:val="0"/>
-          <w:numId w:val="2"/>
+          <w:numId w:val="1"/>
         </w:numPr>
         <w:rPr/>
       </w:pPr>
@@ -576,7 +576,7 @@
         <w:pStyle w:val="ListBullet"/>
         <w:numPr>
           <w:ilvl w:val="0"/>
-          <w:numId w:val="2"/>
+          <w:numId w:val="1"/>
         </w:numPr>
         <w:rPr/>
       </w:pPr>
@@ -600,7 +600,7 @@
         <w:pStyle w:val="NoSpacing"/>
         <w:numPr>
           <w:ilvl w:val="0"/>
-          <w:numId w:val="2"/>
+          <w:numId w:val="1"/>
         </w:numPr>
         <w:rPr/>
       </w:pPr>
@@ -614,7 +614,7 @@
         <w:pStyle w:val="ListBullet"/>
         <w:numPr>
           <w:ilvl w:val="0"/>
-          <w:numId w:val="2"/>
+          <w:numId w:val="1"/>
         </w:numPr>
         <w:rPr/>
       </w:pPr>
@@ -628,7 +628,7 @@
         <w:pStyle w:val="ListBullet"/>
         <w:numPr>
           <w:ilvl w:val="0"/>
-          <w:numId w:val="2"/>
+          <w:numId w:val="1"/>
         </w:numPr>
         <w:rPr/>
       </w:pPr>
@@ -709,7 +709,7 @@
         <w:pStyle w:val="NoSpacing"/>
         <w:numPr>
           <w:ilvl w:val="0"/>
-          <w:numId w:val="2"/>
+          <w:numId w:val="1"/>
         </w:numPr>
         <w:rPr/>
       </w:pPr>
@@ -727,7 +727,7 @@
         <w:pStyle w:val="ListBullet"/>
         <w:numPr>
           <w:ilvl w:val="0"/>
-          <w:numId w:val="2"/>
+          <w:numId w:val="1"/>
         </w:numPr>
         <w:rPr/>
       </w:pPr>
@@ -741,7 +741,7 @@
         <w:pStyle w:val="ListBullet"/>
         <w:numPr>
           <w:ilvl w:val="0"/>
-          <w:numId w:val="2"/>
+          <w:numId w:val="1"/>
         </w:numPr>
         <w:rPr/>
       </w:pPr>
@@ -755,7 +755,7 @@
         <w:pStyle w:val="ListBullet"/>
         <w:numPr>
           <w:ilvl w:val="0"/>
-          <w:numId w:val="2"/>
+          <w:numId w:val="1"/>
         </w:numPr>
         <w:rPr/>
       </w:pPr>
@@ -779,7 +779,7 @@
         <w:pStyle w:val="NoSpacing"/>
         <w:numPr>
           <w:ilvl w:val="0"/>
-          <w:numId w:val="2"/>
+          <w:numId w:val="1"/>
         </w:numPr>
         <w:rPr/>
       </w:pPr>
@@ -803,7 +803,7 @@
         <w:pStyle w:val="NoSpacing"/>
         <w:numPr>
           <w:ilvl w:val="0"/>
-          <w:numId w:val="2"/>
+          <w:numId w:val="1"/>
         </w:numPr>
         <w:rPr/>
       </w:pPr>
@@ -817,7 +817,7 @@
         <w:pStyle w:val="ListBullet"/>
         <w:numPr>
           <w:ilvl w:val="0"/>
-          <w:numId w:val="2"/>
+          <w:numId w:val="1"/>
         </w:numPr>
         <w:rPr/>
       </w:pPr>
@@ -831,7 +831,7 @@
         <w:pStyle w:val="ListBullet"/>
         <w:numPr>
           <w:ilvl w:val="0"/>
-          <w:numId w:val="2"/>
+          <w:numId w:val="1"/>
         </w:numPr>
         <w:rPr/>
       </w:pPr>
@@ -959,7 +959,7 @@
         <w:pStyle w:val="NoSpacing"/>
         <w:numPr>
           <w:ilvl w:val="0"/>
-          <w:numId w:val="2"/>
+          <w:numId w:val="1"/>
         </w:numPr>
         <w:rPr/>
       </w:pPr>
@@ -1040,7 +1040,7 @@
         <w:pStyle w:val="NoSpacing"/>
         <w:numPr>
           <w:ilvl w:val="0"/>
-          <w:numId w:val="2"/>
+          <w:numId w:val="1"/>
         </w:numPr>
         <w:rPr/>
       </w:pPr>
@@ -1120,7 +1120,7 @@
         <w:pStyle w:val="NoSpacing"/>
         <w:numPr>
           <w:ilvl w:val="0"/>
-          <w:numId w:val="2"/>
+          <w:numId w:val="1"/>
         </w:numPr>
         <w:rPr/>
       </w:pPr>
@@ -1197,7 +1197,7 @@
         <w:pStyle w:val="NoSpacing"/>
         <w:numPr>
           <w:ilvl w:val="0"/>
-          <w:numId w:val="2"/>
+          <w:numId w:val="1"/>
         </w:numPr>
         <w:rPr/>
       </w:pPr>
@@ -1271,7 +1271,7 @@
         <w:pStyle w:val="ListBullet"/>
         <w:numPr>
           <w:ilvl w:val="0"/>
-          <w:numId w:val="2"/>
+          <w:numId w:val="1"/>
         </w:numPr>
         <w:rPr/>
       </w:pPr>
@@ -1285,7 +1285,7 @@
         <w:pStyle w:val="ListBullet"/>
         <w:numPr>
           <w:ilvl w:val="0"/>
-          <w:numId w:val="2"/>
+          <w:numId w:val="1"/>
         </w:numPr>
         <w:rPr/>
       </w:pPr>
@@ -1299,7 +1299,7 @@
         <w:pStyle w:val="ListBullet"/>
         <w:numPr>
           <w:ilvl w:val="0"/>
-          <w:numId w:val="2"/>
+          <w:numId w:val="1"/>
         </w:numPr>
         <w:rPr/>
       </w:pPr>
@@ -1313,7 +1313,7 @@
         <w:pStyle w:val="ListBullet"/>
         <w:numPr>
           <w:ilvl w:val="0"/>
-          <w:numId w:val="2"/>
+          <w:numId w:val="1"/>
         </w:numPr>
         <w:tabs>
           <w:tab w:val="left" w:pos="360" w:leader="none"/>
@@ -1332,7 +1332,7 @@
         <w:pStyle w:val="ListBullet"/>
         <w:numPr>
           <w:ilvl w:val="0"/>
-          <w:numId w:val="2"/>
+          <w:numId w:val="1"/>
         </w:numPr>
         <w:tabs>
           <w:tab w:val="left" w:pos="360" w:leader="none"/>
@@ -1351,7 +1351,7 @@
         <w:pStyle w:val="ListBullet"/>
         <w:numPr>
           <w:ilvl w:val="0"/>
-          <w:numId w:val="2"/>
+          <w:numId w:val="1"/>
         </w:numPr>
         <w:rPr/>
       </w:pPr>
@@ -1429,7 +1429,7 @@
         <w:pStyle w:val="NoSpacing"/>
         <w:numPr>
           <w:ilvl w:val="0"/>
-          <w:numId w:val="2"/>
+          <w:numId w:val="1"/>
         </w:numPr>
         <w:rPr/>
       </w:pPr>
@@ -1549,7 +1549,7 @@
         <w:pStyle w:val="NoSpacing"/>
         <w:numPr>
           <w:ilvl w:val="0"/>
-          <w:numId w:val="2"/>
+          <w:numId w:val="1"/>
         </w:numPr>
         <w:rPr/>
       </w:pPr>
@@ -2687,7 +2687,7 @@
         <w:pStyle w:val="NoSpacing"/>
         <w:numPr>
           <w:ilvl w:val="0"/>
-          <w:numId w:val="2"/>
+          <w:numId w:val="1"/>
         </w:numPr>
         <w:rPr/>
       </w:pPr>
@@ -2701,7 +2701,7 @@
         <w:pStyle w:val="ListBullet"/>
         <w:numPr>
           <w:ilvl w:val="0"/>
-          <w:numId w:val="2"/>
+          <w:numId w:val="1"/>
         </w:numPr>
         <w:tabs>
           <w:tab w:val="left" w:pos="360" w:leader="none"/>
@@ -2720,7 +2720,7 @@
         <w:pStyle w:val="ListBullet"/>
         <w:numPr>
           <w:ilvl w:val="0"/>
-          <w:numId w:val="2"/>
+          <w:numId w:val="1"/>
         </w:numPr>
         <w:tabs>
           <w:tab w:val="left" w:pos="360" w:leader="none"/>
@@ -2739,7 +2739,7 @@
         <w:pStyle w:val="ListBullet"/>
         <w:numPr>
           <w:ilvl w:val="0"/>
-          <w:numId w:val="2"/>
+          <w:numId w:val="1"/>
         </w:numPr>
         <w:tabs>
           <w:tab w:val="left" w:pos="360" w:leader="none"/>
@@ -2758,7 +2758,7 @@
         <w:pStyle w:val="ListBullet"/>
         <w:numPr>
           <w:ilvl w:val="0"/>
-          <w:numId w:val="2"/>
+          <w:numId w:val="1"/>
         </w:numPr>
         <w:tabs>
           <w:tab w:val="left" w:pos="360" w:leader="none"/>
@@ -2777,7 +2777,7 @@
         <w:pStyle w:val="NoSpacing"/>
         <w:numPr>
           <w:ilvl w:val="0"/>
-          <w:numId w:val="2"/>
+          <w:numId w:val="1"/>
         </w:numPr>
         <w:rPr/>
       </w:pPr>
@@ -3579,7 +3579,7 @@
         <w:pStyle w:val="NoSpacing"/>
         <w:numPr>
           <w:ilvl w:val="0"/>
-          <w:numId w:val="2"/>
+          <w:numId w:val="1"/>
         </w:numPr>
         <w:rPr/>
       </w:pPr>
@@ -3613,7 +3613,7 @@
         <w:pStyle w:val="NoSpacing"/>
         <w:numPr>
           <w:ilvl w:val="0"/>
-          <w:numId w:val="2"/>
+          <w:numId w:val="1"/>
         </w:numPr>
         <w:rPr/>
       </w:pPr>
@@ -3627,7 +3627,7 @@
         <w:pStyle w:val="ListBullet"/>
         <w:numPr>
           <w:ilvl w:val="0"/>
-          <w:numId w:val="2"/>
+          <w:numId w:val="1"/>
         </w:numPr>
         <w:rPr/>
       </w:pPr>
@@ -3641,7 +3641,7 @@
         <w:pStyle w:val="ListBullet"/>
         <w:numPr>
           <w:ilvl w:val="0"/>
-          <w:numId w:val="2"/>
+          <w:numId w:val="1"/>
         </w:numPr>
         <w:rPr/>
       </w:pPr>
@@ -3722,7 +3722,7 @@
         <w:pStyle w:val="NoSpacing"/>
         <w:numPr>
           <w:ilvl w:val="0"/>
-          <w:numId w:val="2"/>
+          <w:numId w:val="1"/>
         </w:numPr>
         <w:rPr/>
       </w:pPr>
@@ -3758,7 +3758,7 @@
         <w:pStyle w:val="NoSpacing"/>
         <w:numPr>
           <w:ilvl w:val="0"/>
-          <w:numId w:val="2"/>
+          <w:numId w:val="1"/>
         </w:numPr>
         <w:rPr/>
       </w:pPr>
@@ -3772,7 +3772,7 @@
         <w:pStyle w:val="ListBullet"/>
         <w:numPr>
           <w:ilvl w:val="0"/>
-          <w:numId w:val="2"/>
+          <w:numId w:val="1"/>
         </w:numPr>
         <w:rPr/>
       </w:pPr>
@@ -3786,7 +3786,7 @@
         <w:pStyle w:val="ListBullet"/>
         <w:numPr>
           <w:ilvl w:val="0"/>
-          <w:numId w:val="2"/>
+          <w:numId w:val="1"/>
         </w:numPr>
         <w:rPr/>
       </w:pPr>
@@ -3800,7 +3800,7 @@
         <w:pStyle w:val="ListBullet"/>
         <w:numPr>
           <w:ilvl w:val="0"/>
-          <w:numId w:val="2"/>
+          <w:numId w:val="1"/>
         </w:numPr>
         <w:rPr/>
       </w:pPr>
@@ -4542,7 +4542,7 @@
         <w:pStyle w:val="NoSpacing"/>
         <w:numPr>
           <w:ilvl w:val="0"/>
-          <w:numId w:val="2"/>
+          <w:numId w:val="1"/>
         </w:numPr>
         <w:rPr/>
       </w:pPr>
@@ -4677,7 +4677,7 @@
         <w:pStyle w:val="NoSpacing"/>
         <w:numPr>
           <w:ilvl w:val="0"/>
-          <w:numId w:val="2"/>
+          <w:numId w:val="1"/>
         </w:numPr>
         <w:rPr/>
       </w:pPr>
@@ -4691,7 +4691,7 @@
         <w:pStyle w:val="ListBullet"/>
         <w:numPr>
           <w:ilvl w:val="0"/>
-          <w:numId w:val="2"/>
+          <w:numId w:val="1"/>
         </w:numPr>
         <w:rPr/>
       </w:pPr>
@@ -5688,7 +5688,7 @@
         <w:pStyle w:val="NoSpacing"/>
         <w:numPr>
           <w:ilvl w:val="0"/>
-          <w:numId w:val="2"/>
+          <w:numId w:val="1"/>
         </w:numPr>
         <w:rPr/>
       </w:pPr>
@@ -5749,7 +5749,7 @@
         <w:pStyle w:val="NoSpacing"/>
         <w:numPr>
           <w:ilvl w:val="0"/>
-          <w:numId w:val="2"/>
+          <w:numId w:val="1"/>
         </w:numPr>
         <w:rPr/>
       </w:pPr>
@@ -5823,7 +5823,7 @@
         <w:pStyle w:val="NoSpacing"/>
         <w:numPr>
           <w:ilvl w:val="0"/>
-          <w:numId w:val="2"/>
+          <w:numId w:val="1"/>
         </w:numPr>
         <w:rPr/>
       </w:pPr>
@@ -5837,7 +5837,7 @@
         <w:pStyle w:val="ListBullet"/>
         <w:numPr>
           <w:ilvl w:val="0"/>
-          <w:numId w:val="2"/>
+          <w:numId w:val="1"/>
         </w:numPr>
         <w:rPr/>
       </w:pPr>
@@ -5851,7 +5851,7 @@
         <w:pStyle w:val="ListBullet"/>
         <w:numPr>
           <w:ilvl w:val="0"/>
-          <w:numId w:val="2"/>
+          <w:numId w:val="1"/>
         </w:numPr>
         <w:rPr/>
       </w:pPr>
@@ -5865,7 +5865,7 @@
         <w:pStyle w:val="ListBullet"/>
         <w:numPr>
           <w:ilvl w:val="0"/>
-          <w:numId w:val="2"/>
+          <w:numId w:val="1"/>
         </w:numPr>
         <w:rPr/>
       </w:pPr>
@@ -5879,7 +5879,7 @@
         <w:pStyle w:val="ListBullet"/>
         <w:numPr>
           <w:ilvl w:val="0"/>
-          <w:numId w:val="2"/>
+          <w:numId w:val="1"/>
         </w:numPr>
         <w:rPr/>
       </w:pPr>
@@ -5953,7 +5953,7 @@
         <w:pStyle w:val="NoSpacing"/>
         <w:numPr>
           <w:ilvl w:val="0"/>
-          <w:numId w:val="2"/>
+          <w:numId w:val="1"/>
         </w:numPr>
         <w:rPr/>
       </w:pPr>
@@ -5967,7 +5967,7 @@
         <w:pStyle w:val="ListBullet"/>
         <w:numPr>
           <w:ilvl w:val="0"/>
-          <w:numId w:val="2"/>
+          <w:numId w:val="1"/>
         </w:numPr>
         <w:rPr/>
       </w:pPr>
@@ -5981,7 +5981,7 @@
         <w:pStyle w:val="ListBullet"/>
         <w:numPr>
           <w:ilvl w:val="0"/>
-          <w:numId w:val="2"/>
+          <w:numId w:val="1"/>
         </w:numPr>
         <w:rPr/>
       </w:pPr>
@@ -6713,7 +6713,7 @@
         <w:pStyle w:val="NoSpacing"/>
         <w:numPr>
           <w:ilvl w:val="0"/>
-          <w:numId w:val="2"/>
+          <w:numId w:val="1"/>
         </w:numPr>
         <w:rPr/>
       </w:pPr>
@@ -7022,7 +7022,7 @@
         <w:pStyle w:val="NoSpacing"/>
         <w:numPr>
           <w:ilvl w:val="0"/>
-          <w:numId w:val="2"/>
+          <w:numId w:val="1"/>
         </w:numPr>
         <w:rPr/>
       </w:pPr>
@@ -7036,7 +7036,7 @@
         <w:pStyle w:val="ListBullet"/>
         <w:numPr>
           <w:ilvl w:val="0"/>
-          <w:numId w:val="2"/>
+          <w:numId w:val="1"/>
         </w:numPr>
         <w:rPr/>
       </w:pPr>
@@ -7050,7 +7050,7 @@
         <w:pStyle w:val="ListBullet"/>
         <w:numPr>
           <w:ilvl w:val="0"/>
-          <w:numId w:val="2"/>
+          <w:numId w:val="1"/>
         </w:numPr>
         <w:rPr/>
       </w:pPr>
@@ -7074,7 +7074,7 @@
         <w:pStyle w:val="NoSpacing"/>
         <w:numPr>
           <w:ilvl w:val="0"/>
-          <w:numId w:val="2"/>
+          <w:numId w:val="1"/>
         </w:numPr>
         <w:rPr/>
       </w:pPr>
@@ -7098,7 +7098,7 @@
         <w:pStyle w:val="NoSpacing"/>
         <w:numPr>
           <w:ilvl w:val="0"/>
-          <w:numId w:val="2"/>
+          <w:numId w:val="1"/>
         </w:numPr>
         <w:rPr/>
       </w:pPr>
@@ -7163,7 +7163,7 @@
         <w:pStyle w:val="ListBullet"/>
         <w:numPr>
           <w:ilvl w:val="0"/>
-          <w:numId w:val="2"/>
+          <w:numId w:val="1"/>
         </w:numPr>
         <w:rPr/>
       </w:pPr>
@@ -7237,7 +7237,7 @@
         <w:pStyle w:val="NoSpacing"/>
         <w:numPr>
           <w:ilvl w:val="0"/>
-          <w:numId w:val="2"/>
+          <w:numId w:val="1"/>
         </w:numPr>
         <w:rPr/>
       </w:pPr>
@@ -7300,7 +7300,7 @@
         <w:pStyle w:val="NoSpacing"/>
         <w:numPr>
           <w:ilvl w:val="0"/>
-          <w:numId w:val="2"/>
+          <w:numId w:val="1"/>
         </w:numPr>
         <w:rPr/>
       </w:pPr>
@@ -7336,7 +7336,7 @@
         <w:pStyle w:val="NoSpacing"/>
         <w:numPr>
           <w:ilvl w:val="0"/>
-          <w:numId w:val="2"/>
+          <w:numId w:val="1"/>
         </w:numPr>
         <w:rPr/>
       </w:pPr>
@@ -7399,7 +7399,7 @@
         <w:pStyle w:val="NoSpacing"/>
         <w:numPr>
           <w:ilvl w:val="0"/>
-          <w:numId w:val="2"/>
+          <w:numId w:val="1"/>
         </w:numPr>
         <w:rPr/>
       </w:pPr>
@@ -7473,7 +7473,7 @@
         <w:pStyle w:val="NoSpacing"/>
         <w:numPr>
           <w:ilvl w:val="0"/>
-          <w:numId w:val="2"/>
+          <w:numId w:val="1"/>
         </w:numPr>
         <w:rPr/>
       </w:pPr>
@@ -7487,7 +7487,7 @@
         <w:pStyle w:val="ListBullet"/>
         <w:numPr>
           <w:ilvl w:val="0"/>
-          <w:numId w:val="2"/>
+          <w:numId w:val="1"/>
         </w:numPr>
         <w:tabs>
           <w:tab w:val="left" w:pos="360" w:leader="none"/>
@@ -7506,7 +7506,7 @@
         <w:pStyle w:val="ListBullet"/>
         <w:numPr>
           <w:ilvl w:val="0"/>
-          <w:numId w:val="2"/>
+          <w:numId w:val="1"/>
         </w:numPr>
         <w:tabs>
           <w:tab w:val="left" w:pos="360" w:leader="none"/>
@@ -7525,7 +7525,7 @@
         <w:pStyle w:val="ListBullet"/>
         <w:numPr>
           <w:ilvl w:val="0"/>
-          <w:numId w:val="2"/>
+          <w:numId w:val="1"/>
         </w:numPr>
         <w:tabs>
           <w:tab w:val="left" w:pos="360" w:leader="none"/>
@@ -7544,7 +7544,7 @@
         <w:pStyle w:val="ListBullet"/>
         <w:numPr>
           <w:ilvl w:val="0"/>
-          <w:numId w:val="2"/>
+          <w:numId w:val="1"/>
         </w:numPr>
         <w:tabs>
           <w:tab w:val="left" w:pos="360" w:leader="none"/>
@@ -7563,7 +7563,7 @@
         <w:pStyle w:val="NoSpacing"/>
         <w:numPr>
           <w:ilvl w:val="0"/>
-          <w:numId w:val="2"/>
+          <w:numId w:val="1"/>
         </w:numPr>
         <w:rPr/>
       </w:pPr>
@@ -7644,7 +7644,7 @@
         <w:pStyle w:val="NoSpacing"/>
         <w:numPr>
           <w:ilvl w:val="0"/>
-          <w:numId w:val="2"/>
+          <w:numId w:val="1"/>
         </w:numPr>
         <w:rPr/>
       </w:pPr>
@@ -7658,7 +7658,7 @@
         <w:pStyle w:val="NoSpacing"/>
         <w:numPr>
           <w:ilvl w:val="0"/>
-          <w:numId w:val="2"/>
+          <w:numId w:val="1"/>
         </w:numPr>
         <w:rPr/>
       </w:pPr>
@@ -7741,7 +7741,7 @@
         <w:pStyle w:val="NoSpacing"/>
         <w:numPr>
           <w:ilvl w:val="0"/>
-          <w:numId w:val="2"/>
+          <w:numId w:val="1"/>
         </w:numPr>
         <w:rPr/>
       </w:pPr>
@@ -7765,7 +7765,7 @@
         <w:pStyle w:val="NoSpacing"/>
         <w:numPr>
           <w:ilvl w:val="0"/>
-          <w:numId w:val="2"/>
+          <w:numId w:val="1"/>
         </w:numPr>
         <w:rPr/>
       </w:pPr>
@@ -7779,7 +7779,7 @@
         <w:pStyle w:val="ListBullet"/>
         <w:numPr>
           <w:ilvl w:val="0"/>
-          <w:numId w:val="2"/>
+          <w:numId w:val="1"/>
         </w:numPr>
         <w:rPr/>
       </w:pPr>
@@ -7793,7 +7793,7 @@
         <w:pStyle w:val="ListBullet"/>
         <w:numPr>
           <w:ilvl w:val="0"/>
-          <w:numId w:val="2"/>
+          <w:numId w:val="1"/>
         </w:numPr>
         <w:tabs>
           <w:tab w:val="left" w:pos="360" w:leader="none"/>
@@ -7812,7 +7812,7 @@
         <w:pStyle w:val="ListBullet"/>
         <w:numPr>
           <w:ilvl w:val="0"/>
-          <w:numId w:val="2"/>
+          <w:numId w:val="1"/>
         </w:numPr>
         <w:tabs>
           <w:tab w:val="left" w:pos="360" w:leader="none"/>
@@ -7831,7 +7831,7 @@
         <w:pStyle w:val="ListBullet"/>
         <w:numPr>
           <w:ilvl w:val="0"/>
-          <w:numId w:val="2"/>
+          <w:numId w:val="1"/>
         </w:numPr>
         <w:tabs>
           <w:tab w:val="left" w:pos="360" w:leader="none"/>
@@ -7850,7 +7850,7 @@
         <w:pStyle w:val="NoSpacing"/>
         <w:numPr>
           <w:ilvl w:val="0"/>
-          <w:numId w:val="2"/>
+          <w:numId w:val="1"/>
         </w:numPr>
         <w:rPr/>
       </w:pPr>
@@ -7864,7 +7864,7 @@
         <w:pStyle w:val="ListBullet"/>
         <w:numPr>
           <w:ilvl w:val="0"/>
-          <w:numId w:val="2"/>
+          <w:numId w:val="1"/>
         </w:numPr>
         <w:tabs>
           <w:tab w:val="left" w:pos="360" w:leader="none"/>
@@ -7895,7 +7895,7 @@
         <w:pStyle w:val="ListBullet"/>
         <w:numPr>
           <w:ilvl w:val="0"/>
-          <w:numId w:val="2"/>
+          <w:numId w:val="1"/>
         </w:numPr>
         <w:tabs>
           <w:tab w:val="left" w:pos="360" w:leader="none"/>
@@ -7914,7 +7914,7 @@
         <w:pStyle w:val="ListBullet"/>
         <w:numPr>
           <w:ilvl w:val="0"/>
-          <w:numId w:val="2"/>
+          <w:numId w:val="1"/>
         </w:numPr>
         <w:tabs>
           <w:tab w:val="left" w:pos="360" w:leader="none"/>
@@ -7933,7 +7933,7 @@
         <w:pStyle w:val="NoSpacing"/>
         <w:numPr>
           <w:ilvl w:val="0"/>
-          <w:numId w:val="2"/>
+          <w:numId w:val="1"/>
         </w:numPr>
         <w:rPr/>
       </w:pPr>
@@ -7947,7 +7947,7 @@
         <w:pStyle w:val="ListBullet"/>
         <w:numPr>
           <w:ilvl w:val="0"/>
-          <w:numId w:val="2"/>
+          <w:numId w:val="1"/>
         </w:numPr>
         <w:tabs>
           <w:tab w:val="left" w:pos="360" w:leader="none"/>
@@ -7988,7 +7988,7 @@
         <w:pStyle w:val="Lista1"/>
         <w:numPr>
           <w:ilvl w:val="0"/>
-          <w:numId w:val="2"/>
+          <w:numId w:val="1"/>
         </w:numPr>
         <w:rPr/>
       </w:pPr>
@@ -8002,7 +8002,7 @@
         <w:pStyle w:val="NoSpacing"/>
         <w:numPr>
           <w:ilvl w:val="0"/>
-          <w:numId w:val="2"/>
+          <w:numId w:val="1"/>
         </w:numPr>
         <w:rPr/>
       </w:pPr>
@@ -8016,7 +8016,7 @@
         <w:pStyle w:val="NoSpacing"/>
         <w:numPr>
           <w:ilvl w:val="0"/>
-          <w:numId w:val="2"/>
+          <w:numId w:val="1"/>
         </w:numPr>
         <w:rPr/>
       </w:pPr>
@@ -8030,7 +8030,7 @@
         <w:pStyle w:val="NoSpacing"/>
         <w:numPr>
           <w:ilvl w:val="0"/>
-          <w:numId w:val="2"/>
+          <w:numId w:val="1"/>
         </w:numPr>
         <w:rPr/>
       </w:pPr>
@@ -8044,7 +8044,7 @@
         <w:pStyle w:val="NoSpacing"/>
         <w:numPr>
           <w:ilvl w:val="0"/>
-          <w:numId w:val="2"/>
+          <w:numId w:val="1"/>
         </w:numPr>
         <w:rPr/>
       </w:pPr>
@@ -8058,7 +8058,7 @@
         <w:pStyle w:val="ListBullet"/>
         <w:numPr>
           <w:ilvl w:val="0"/>
-          <w:numId w:val="2"/>
+          <w:numId w:val="1"/>
         </w:numPr>
         <w:rPr/>
       </w:pPr>
@@ -8209,7 +8209,7 @@
         <w:pStyle w:val="Lista1"/>
         <w:numPr>
           <w:ilvl w:val="0"/>
-          <w:numId w:val="2"/>
+          <w:numId w:val="1"/>
         </w:numPr>
         <w:rPr/>
       </w:pPr>
@@ -8223,7 +8223,7 @@
         <w:pStyle w:val="Lista1"/>
         <w:numPr>
           <w:ilvl w:val="1"/>
-          <w:numId w:val="2"/>
+          <w:numId w:val="1"/>
         </w:numPr>
         <w:rPr/>
       </w:pPr>
@@ -8237,7 +8237,7 @@
         <w:pStyle w:val="Lista1"/>
         <w:numPr>
           <w:ilvl w:val="1"/>
-          <w:numId w:val="2"/>
+          <w:numId w:val="1"/>
         </w:numPr>
         <w:rPr/>
       </w:pPr>
@@ -8251,7 +8251,7 @@
         <w:pStyle w:val="Lista1"/>
         <w:numPr>
           <w:ilvl w:val="1"/>
-          <w:numId w:val="2"/>
+          <w:numId w:val="1"/>
         </w:numPr>
         <w:rPr/>
       </w:pPr>
@@ -8265,7 +8265,7 @@
         <w:pStyle w:val="Lista1"/>
         <w:numPr>
           <w:ilvl w:val="1"/>
-          <w:numId w:val="2"/>
+          <w:numId w:val="1"/>
         </w:numPr>
         <w:rPr/>
       </w:pPr>
@@ -8279,7 +8279,7 @@
         <w:pStyle w:val="Lista1"/>
         <w:numPr>
           <w:ilvl w:val="0"/>
-          <w:numId w:val="2"/>
+          <w:numId w:val="1"/>
         </w:numPr>
         <w:rPr/>
       </w:pPr>
@@ -8293,7 +8293,7 @@
         <w:pStyle w:val="Lista1"/>
         <w:numPr>
           <w:ilvl w:val="0"/>
-          <w:numId w:val="2"/>
+          <w:numId w:val="1"/>
         </w:numPr>
         <w:rPr/>
       </w:pPr>
@@ -8307,7 +8307,7 @@
         <w:pStyle w:val="Lista1"/>
         <w:numPr>
           <w:ilvl w:val="0"/>
-          <w:numId w:val="2"/>
+          <w:numId w:val="1"/>
         </w:numPr>
         <w:rPr/>
       </w:pPr>
@@ -8321,7 +8321,7 @@
         <w:pStyle w:val="Lista1"/>
         <w:numPr>
           <w:ilvl w:val="1"/>
-          <w:numId w:val="2"/>
+          <w:numId w:val="1"/>
         </w:numPr>
         <w:rPr/>
       </w:pPr>
@@ -8335,7 +8335,7 @@
         <w:pStyle w:val="Lista1"/>
         <w:numPr>
           <w:ilvl w:val="1"/>
-          <w:numId w:val="2"/>
+          <w:numId w:val="1"/>
         </w:numPr>
         <w:rPr/>
       </w:pPr>
@@ -8349,7 +8349,7 @@
         <w:pStyle w:val="Lista1"/>
         <w:numPr>
           <w:ilvl w:val="0"/>
-          <w:numId w:val="2"/>
+          <w:numId w:val="1"/>
         </w:numPr>
         <w:rPr/>
       </w:pPr>
@@ -8363,7 +8363,7 @@
         <w:pStyle w:val="Lista1"/>
         <w:numPr>
           <w:ilvl w:val="1"/>
-          <w:numId w:val="2"/>
+          <w:numId w:val="1"/>
         </w:numPr>
         <w:rPr/>
       </w:pPr>
@@ -8387,7 +8387,7 @@
         <w:pStyle w:val="Lista1"/>
         <w:numPr>
           <w:ilvl w:val="0"/>
-          <w:numId w:val="2"/>
+          <w:numId w:val="1"/>
         </w:numPr>
         <w:rPr/>
       </w:pPr>
@@ -8401,7 +8401,7 @@
         <w:pStyle w:val="Lista1"/>
         <w:numPr>
           <w:ilvl w:val="1"/>
-          <w:numId w:val="2"/>
+          <w:numId w:val="1"/>
         </w:numPr>
         <w:rPr/>
       </w:pPr>
@@ -8415,7 +8415,7 @@
         <w:pStyle w:val="Lista1"/>
         <w:numPr>
           <w:ilvl w:val="1"/>
-          <w:numId w:val="2"/>
+          <w:numId w:val="1"/>
         </w:numPr>
         <w:rPr/>
       </w:pPr>
@@ -8429,7 +8429,7 @@
         <w:pStyle w:val="Lista1"/>
         <w:numPr>
           <w:ilvl w:val="0"/>
-          <w:numId w:val="2"/>
+          <w:numId w:val="1"/>
         </w:numPr>
         <w:rPr/>
       </w:pPr>
@@ -8443,7 +8443,7 @@
         <w:pStyle w:val="Lista1"/>
         <w:numPr>
           <w:ilvl w:val="1"/>
-          <w:numId w:val="2"/>
+          <w:numId w:val="1"/>
         </w:numPr>
         <w:rPr/>
       </w:pPr>
@@ -8457,7 +8457,7 @@
         <w:pStyle w:val="Lista1"/>
         <w:numPr>
           <w:ilvl w:val="1"/>
-          <w:numId w:val="2"/>
+          <w:numId w:val="1"/>
         </w:numPr>
         <w:rPr/>
       </w:pPr>
@@ -8471,7 +8471,7 @@
         <w:pStyle w:val="Lista1"/>
         <w:numPr>
           <w:ilvl w:val="1"/>
-          <w:numId w:val="2"/>
+          <w:numId w:val="1"/>
         </w:numPr>
         <w:rPr/>
       </w:pPr>
@@ -8485,7 +8485,7 @@
         <w:pStyle w:val="Lista1"/>
         <w:numPr>
           <w:ilvl w:val="1"/>
-          <w:numId w:val="2"/>
+          <w:numId w:val="1"/>
         </w:numPr>
         <w:rPr/>
       </w:pPr>
@@ -8554,7 +8554,7 @@
         <w:pStyle w:val="Lista1"/>
         <w:numPr>
           <w:ilvl w:val="0"/>
-          <w:numId w:val="2"/>
+          <w:numId w:val="1"/>
         </w:numPr>
         <w:rPr/>
       </w:pPr>
@@ -8645,7 +8645,7 @@
         <w:pStyle w:val="Lista1"/>
         <w:numPr>
           <w:ilvl w:val="0"/>
-          <w:numId w:val="2"/>
+          <w:numId w:val="1"/>
         </w:numPr>
         <w:rPr/>
       </w:pPr>
@@ -8659,7 +8659,7 @@
         <w:pStyle w:val="Lista1"/>
         <w:numPr>
           <w:ilvl w:val="0"/>
-          <w:numId w:val="2"/>
+          <w:numId w:val="1"/>
         </w:numPr>
         <w:rPr/>
       </w:pPr>
@@ -8736,7 +8736,7 @@
         <w:pStyle w:val="Lista1"/>
         <w:numPr>
           <w:ilvl w:val="0"/>
-          <w:numId w:val="2"/>
+          <w:numId w:val="1"/>
         </w:numPr>
         <w:rPr>
           <w:rStyle w:val="Na"/>
@@ -8853,7 +8853,7 @@
         <w:pStyle w:val="Lista1"/>
         <w:numPr>
           <w:ilvl w:val="0"/>
-          <w:numId w:val="2"/>
+          <w:numId w:val="1"/>
         </w:numPr>
         <w:rPr/>
       </w:pPr>
@@ -8877,7 +8877,7 @@
         <w:pStyle w:val="Lista1"/>
         <w:numPr>
           <w:ilvl w:val="0"/>
-          <w:numId w:val="2"/>
+          <w:numId w:val="1"/>
         </w:numPr>
         <w:rPr/>
       </w:pPr>
@@ -8901,7 +8901,7 @@
         <w:pStyle w:val="Lista1"/>
         <w:numPr>
           <w:ilvl w:val="0"/>
-          <w:numId w:val="2"/>
+          <w:numId w:val="1"/>
         </w:numPr>
         <w:rPr/>
       </w:pPr>
@@ -8915,7 +8915,7 @@
         <w:pStyle w:val="Lista1"/>
         <w:numPr>
           <w:ilvl w:val="0"/>
-          <w:numId w:val="2"/>
+          <w:numId w:val="1"/>
         </w:numPr>
         <w:rPr/>
       </w:pPr>
@@ -8929,7 +8929,7 @@
         <w:pStyle w:val="Lista1"/>
         <w:numPr>
           <w:ilvl w:val="0"/>
-          <w:numId w:val="2"/>
+          <w:numId w:val="1"/>
         </w:numPr>
         <w:rPr/>
       </w:pPr>
@@ -8943,7 +8943,7 @@
         <w:pStyle w:val="Lista1"/>
         <w:numPr>
           <w:ilvl w:val="0"/>
-          <w:numId w:val="2"/>
+          <w:numId w:val="1"/>
         </w:numPr>
         <w:rPr/>
       </w:pPr>
@@ -8957,7 +8957,7 @@
         <w:pStyle w:val="Lista1"/>
         <w:numPr>
           <w:ilvl w:val="0"/>
-          <w:numId w:val="2"/>
+          <w:numId w:val="1"/>
         </w:numPr>
         <w:rPr/>
       </w:pPr>
@@ -8971,7 +8971,7 @@
         <w:pStyle w:val="Lista1"/>
         <w:numPr>
           <w:ilvl w:val="0"/>
-          <w:numId w:val="2"/>
+          <w:numId w:val="1"/>
         </w:numPr>
         <w:rPr/>
       </w:pPr>
@@ -8985,7 +8985,7 @@
         <w:pStyle w:val="Lista1"/>
         <w:numPr>
           <w:ilvl w:val="0"/>
-          <w:numId w:val="2"/>
+          <w:numId w:val="1"/>
         </w:numPr>
         <w:rPr/>
       </w:pPr>
@@ -8999,7 +8999,7 @@
         <w:pStyle w:val="Lista1"/>
         <w:numPr>
           <w:ilvl w:val="0"/>
-          <w:numId w:val="2"/>
+          <w:numId w:val="1"/>
         </w:numPr>
         <w:rPr/>
       </w:pPr>
@@ -9047,7 +9047,7 @@
         <w:pStyle w:val="Lista1"/>
         <w:numPr>
           <w:ilvl w:val="0"/>
-          <w:numId w:val="2"/>
+          <w:numId w:val="1"/>
         </w:numPr>
         <w:rPr/>
       </w:pPr>
@@ -9113,7 +9113,7 @@
         <w:pStyle w:val="Lista1"/>
         <w:numPr>
           <w:ilvl w:val="0"/>
-          <w:numId w:val="2"/>
+          <w:numId w:val="1"/>
         </w:numPr>
         <w:rPr/>
       </w:pPr>
@@ -9179,7 +9179,7 @@
         <w:pStyle w:val="Lista1"/>
         <w:numPr>
           <w:ilvl w:val="0"/>
-          <w:numId w:val="2"/>
+          <w:numId w:val="1"/>
         </w:numPr>
         <w:rPr/>
       </w:pPr>
@@ -9193,7 +9193,7 @@
         <w:pStyle w:val="Lista1"/>
         <w:numPr>
           <w:ilvl w:val="1"/>
-          <w:numId w:val="2"/>
+          <w:numId w:val="1"/>
         </w:numPr>
         <w:rPr/>
       </w:pPr>
@@ -9207,7 +9207,7 @@
         <w:pStyle w:val="ListParagraph"/>
         <w:numPr>
           <w:ilvl w:val="1"/>
-          <w:numId w:val="2"/>
+          <w:numId w:val="1"/>
         </w:numPr>
         <w:rPr/>
       </w:pPr>
@@ -9231,7 +9231,7 @@
         <w:pStyle w:val="Lista1"/>
         <w:numPr>
           <w:ilvl w:val="0"/>
-          <w:numId w:val="2"/>
+          <w:numId w:val="1"/>
         </w:numPr>
         <w:rPr/>
       </w:pPr>
@@ -9245,7 +9245,7 @@
         <w:pStyle w:val="Lista1"/>
         <w:numPr>
           <w:ilvl w:val="0"/>
-          <w:numId w:val="2"/>
+          <w:numId w:val="1"/>
         </w:numPr>
         <w:rPr/>
       </w:pPr>
@@ -9259,7 +9259,7 @@
         <w:pStyle w:val="Lista1"/>
         <w:numPr>
           <w:ilvl w:val="1"/>
-          <w:numId w:val="2"/>
+          <w:numId w:val="1"/>
         </w:numPr>
         <w:rPr/>
       </w:pPr>
@@ -9273,7 +9273,7 @@
         <w:pStyle w:val="Lista1"/>
         <w:numPr>
           <w:ilvl w:val="1"/>
-          <w:numId w:val="2"/>
+          <w:numId w:val="1"/>
         </w:numPr>
         <w:rPr/>
       </w:pPr>
@@ -9287,7 +9287,7 @@
         <w:pStyle w:val="Lista1"/>
         <w:numPr>
           <w:ilvl w:val="1"/>
-          <w:numId w:val="2"/>
+          <w:numId w:val="1"/>
         </w:numPr>
         <w:rPr/>
       </w:pPr>
@@ -9301,7 +9301,7 @@
         <w:pStyle w:val="Lista1"/>
         <w:numPr>
           <w:ilvl w:val="1"/>
-          <w:numId w:val="2"/>
+          <w:numId w:val="1"/>
         </w:numPr>
         <w:rPr/>
       </w:pPr>
@@ -9315,7 +9315,7 @@
         <w:pStyle w:val="Lista1"/>
         <w:numPr>
           <w:ilvl w:val="1"/>
-          <w:numId w:val="2"/>
+          <w:numId w:val="1"/>
         </w:numPr>
         <w:rPr/>
       </w:pPr>
@@ -9339,7 +9339,7 @@
         <w:pStyle w:val="Lista1"/>
         <w:numPr>
           <w:ilvl w:val="0"/>
-          <w:numId w:val="2"/>
+          <w:numId w:val="1"/>
         </w:numPr>
         <w:rPr/>
       </w:pPr>
@@ -9353,7 +9353,7 @@
         <w:pStyle w:val="Lista1"/>
         <w:numPr>
           <w:ilvl w:val="0"/>
-          <w:numId w:val="2"/>
+          <w:numId w:val="1"/>
         </w:numPr>
         <w:rPr/>
       </w:pPr>
@@ -9367,7 +9367,7 @@
         <w:pStyle w:val="Lista1"/>
         <w:numPr>
           <w:ilvl w:val="1"/>
-          <w:numId w:val="2"/>
+          <w:numId w:val="1"/>
         </w:numPr>
         <w:rPr/>
       </w:pPr>
@@ -9381,7 +9381,7 @@
         <w:pStyle w:val="Lista1"/>
         <w:numPr>
           <w:ilvl w:val="1"/>
-          <w:numId w:val="2"/>
+          <w:numId w:val="1"/>
         </w:numPr>
         <w:rPr/>
       </w:pPr>
@@ -9395,7 +9395,7 @@
         <w:pStyle w:val="Lista1"/>
         <w:numPr>
           <w:ilvl w:val="1"/>
-          <w:numId w:val="2"/>
+          <w:numId w:val="1"/>
         </w:numPr>
         <w:rPr/>
       </w:pPr>
@@ -9409,7 +9409,7 @@
         <w:pStyle w:val="Lista1"/>
         <w:numPr>
           <w:ilvl w:val="1"/>
-          <w:numId w:val="2"/>
+          <w:numId w:val="1"/>
         </w:numPr>
         <w:rPr/>
       </w:pPr>
@@ -9495,7 +9495,7 @@
         <w:pStyle w:val="Lista1"/>
         <w:numPr>
           <w:ilvl w:val="0"/>
-          <w:numId w:val="2"/>
+          <w:numId w:val="1"/>
         </w:numPr>
         <w:rPr/>
       </w:pPr>
@@ -9509,7 +9509,7 @@
         <w:pStyle w:val="Lista1"/>
         <w:numPr>
           <w:ilvl w:val="0"/>
-          <w:numId w:val="2"/>
+          <w:numId w:val="1"/>
         </w:numPr>
         <w:rPr/>
       </w:pPr>
@@ -9523,7 +9523,7 @@
         <w:pStyle w:val="Lista1"/>
         <w:numPr>
           <w:ilvl w:val="0"/>
-          <w:numId w:val="2"/>
+          <w:numId w:val="1"/>
         </w:numPr>
         <w:rPr/>
       </w:pPr>
@@ -9537,7 +9537,7 @@
         <w:pStyle w:val="Lista1"/>
         <w:numPr>
           <w:ilvl w:val="1"/>
-          <w:numId w:val="2"/>
+          <w:numId w:val="1"/>
         </w:numPr>
         <w:rPr/>
       </w:pPr>
@@ -9551,7 +9551,7 @@
         <w:pStyle w:val="Lista1"/>
         <w:numPr>
           <w:ilvl w:val="1"/>
-          <w:numId w:val="2"/>
+          <w:numId w:val="1"/>
         </w:numPr>
         <w:rPr/>
       </w:pPr>
@@ -9616,7 +9616,7 @@
         <w:pStyle w:val="Lista1"/>
         <w:numPr>
           <w:ilvl w:val="0"/>
-          <w:numId w:val="2"/>
+          <w:numId w:val="1"/>
         </w:numPr>
         <w:rPr/>
       </w:pPr>
@@ -9630,7 +9630,7 @@
         <w:pStyle w:val="Lista1"/>
         <w:numPr>
           <w:ilvl w:val="0"/>
-          <w:numId w:val="2"/>
+          <w:numId w:val="1"/>
         </w:numPr>
         <w:rPr/>
       </w:pPr>
@@ -9644,7 +9644,7 @@
         <w:pStyle w:val="Lista1"/>
         <w:numPr>
           <w:ilvl w:val="0"/>
-          <w:numId w:val="2"/>
+          <w:numId w:val="1"/>
         </w:numPr>
         <w:rPr/>
       </w:pPr>
@@ -9658,7 +9658,7 @@
         <w:pStyle w:val="Lista1"/>
         <w:numPr>
           <w:ilvl w:val="0"/>
-          <w:numId w:val="2"/>
+          <w:numId w:val="1"/>
         </w:numPr>
         <w:rPr/>
       </w:pPr>
@@ -9743,7 +9743,7 @@
         <w:pStyle w:val="Lista1"/>
         <w:numPr>
           <w:ilvl w:val="0"/>
-          <w:numId w:val="2"/>
+          <w:numId w:val="1"/>
         </w:numPr>
         <w:rPr/>
       </w:pPr>
@@ -9819,7 +9819,7 @@
         <w:pStyle w:val="Lista1"/>
         <w:numPr>
           <w:ilvl w:val="0"/>
-          <w:numId w:val="2"/>
+          <w:numId w:val="1"/>
         </w:numPr>
         <w:rPr/>
       </w:pPr>
@@ -9833,7 +9833,7 @@
         <w:pStyle w:val="Lista1"/>
         <w:numPr>
           <w:ilvl w:val="1"/>
-          <w:numId w:val="2"/>
+          <w:numId w:val="1"/>
         </w:numPr>
         <w:rPr/>
       </w:pPr>
@@ -9847,7 +9847,7 @@
         <w:pStyle w:val="Lista1"/>
         <w:numPr>
           <w:ilvl w:val="0"/>
-          <w:numId w:val="2"/>
+          <w:numId w:val="1"/>
         </w:numPr>
         <w:rPr/>
       </w:pPr>
@@ -9861,7 +9861,7 @@
         <w:pStyle w:val="Lista1"/>
         <w:numPr>
           <w:ilvl w:val="1"/>
-          <w:numId w:val="2"/>
+          <w:numId w:val="1"/>
         </w:numPr>
         <w:rPr/>
       </w:pPr>
@@ -9875,7 +9875,7 @@
         <w:pStyle w:val="Lista1"/>
         <w:numPr>
           <w:ilvl w:val="1"/>
-          <w:numId w:val="2"/>
+          <w:numId w:val="1"/>
         </w:numPr>
         <w:rPr/>
       </w:pPr>
@@ -9966,7 +9966,7 @@
         <w:pStyle w:val="Lista1"/>
         <w:numPr>
           <w:ilvl w:val="0"/>
-          <w:numId w:val="2"/>
+          <w:numId w:val="1"/>
         </w:numPr>
         <w:rPr/>
       </w:pPr>
@@ -9980,7 +9980,7 @@
         <w:pStyle w:val="Lista1"/>
         <w:numPr>
           <w:ilvl w:val="0"/>
-          <w:numId w:val="2"/>
+          <w:numId w:val="1"/>
         </w:numPr>
         <w:rPr/>
       </w:pPr>
@@ -9994,7 +9994,7 @@
         <w:pStyle w:val="Lista1"/>
         <w:numPr>
           <w:ilvl w:val="0"/>
-          <w:numId w:val="2"/>
+          <w:numId w:val="1"/>
         </w:numPr>
         <w:rPr/>
       </w:pPr>
@@ -10060,7 +10060,7 @@
         <w:pStyle w:val="Lista1"/>
         <w:numPr>
           <w:ilvl w:val="0"/>
-          <w:numId w:val="2"/>
+          <w:numId w:val="1"/>
         </w:numPr>
         <w:rPr/>
       </w:pPr>
@@ -10136,7 +10136,7 @@
         <w:pStyle w:val="Lista1"/>
         <w:numPr>
           <w:ilvl w:val="0"/>
-          <w:numId w:val="2"/>
+          <w:numId w:val="1"/>
         </w:numPr>
         <w:rPr/>
       </w:pPr>
@@ -10150,7 +10150,7 @@
         <w:pStyle w:val="Lista1"/>
         <w:numPr>
           <w:ilvl w:val="0"/>
-          <w:numId w:val="2"/>
+          <w:numId w:val="1"/>
         </w:numPr>
         <w:rPr/>
       </w:pPr>
@@ -10164,7 +10164,7 @@
         <w:pStyle w:val="Lista1"/>
         <w:numPr>
           <w:ilvl w:val="0"/>
-          <w:numId w:val="2"/>
+          <w:numId w:val="1"/>
         </w:numPr>
         <w:rPr/>
       </w:pPr>
@@ -10230,7 +10230,7 @@
         <w:pStyle w:val="Lista1"/>
         <w:numPr>
           <w:ilvl w:val="0"/>
-          <w:numId w:val="2"/>
+          <w:numId w:val="1"/>
         </w:numPr>
         <w:rPr/>
       </w:pPr>
@@ -10296,7 +10296,7 @@
         <w:pStyle w:val="Lista1"/>
         <w:numPr>
           <w:ilvl w:val="0"/>
-          <w:numId w:val="2"/>
+          <w:numId w:val="1"/>
         </w:numPr>
         <w:rPr/>
       </w:pPr>
@@ -10310,7 +10310,7 @@
         <w:pStyle w:val="Lista1"/>
         <w:numPr>
           <w:ilvl w:val="1"/>
-          <w:numId w:val="2"/>
+          <w:numId w:val="1"/>
         </w:numPr>
         <w:rPr/>
       </w:pPr>
@@ -10324,7 +10324,7 @@
         <w:pStyle w:val="Lista1"/>
         <w:numPr>
           <w:ilvl w:val="1"/>
-          <w:numId w:val="2"/>
+          <w:numId w:val="1"/>
         </w:numPr>
         <w:rPr/>
       </w:pPr>
@@ -10338,7 +10338,7 @@
         <w:pStyle w:val="Lista1"/>
         <w:numPr>
           <w:ilvl w:val="1"/>
-          <w:numId w:val="2"/>
+          <w:numId w:val="1"/>
         </w:numPr>
         <w:rPr/>
       </w:pPr>
@@ -10362,7 +10362,7 @@
         <w:pStyle w:val="Lista1"/>
         <w:numPr>
           <w:ilvl w:val="0"/>
-          <w:numId w:val="2"/>
+          <w:numId w:val="1"/>
         </w:numPr>
         <w:rPr/>
       </w:pPr>
@@ -10438,7 +10438,7 @@
         <w:pStyle w:val="Lista1"/>
         <w:numPr>
           <w:ilvl w:val="0"/>
-          <w:numId w:val="2"/>
+          <w:numId w:val="1"/>
         </w:numPr>
         <w:rPr/>
       </w:pPr>
@@ -10452,7 +10452,7 @@
         <w:pStyle w:val="Lista1"/>
         <w:numPr>
           <w:ilvl w:val="0"/>
-          <w:numId w:val="2"/>
+          <w:numId w:val="1"/>
         </w:numPr>
         <w:rPr/>
       </w:pPr>
@@ -10466,7 +10466,7 @@
         <w:pStyle w:val="Lista1"/>
         <w:numPr>
           <w:ilvl w:val="0"/>
-          <w:numId w:val="2"/>
+          <w:numId w:val="1"/>
         </w:numPr>
         <w:rPr/>
       </w:pPr>
@@ -10542,7 +10542,7 @@
         <w:pStyle w:val="Lista1"/>
         <w:numPr>
           <w:ilvl w:val="0"/>
-          <w:numId w:val="2"/>
+          <w:numId w:val="1"/>
         </w:numPr>
         <w:rPr/>
       </w:pPr>
@@ -10556,7 +10556,7 @@
         <w:pStyle w:val="Lista1"/>
         <w:numPr>
           <w:ilvl w:val="0"/>
-          <w:numId w:val="2"/>
+          <w:numId w:val="1"/>
         </w:numPr>
         <w:rPr/>
       </w:pPr>
@@ -10604,7 +10604,7 @@
         <w:pStyle w:val="Lista1"/>
         <w:numPr>
           <w:ilvl w:val="0"/>
-          <w:numId w:val="2"/>
+          <w:numId w:val="1"/>
         </w:numPr>
         <w:rPr/>
       </w:pPr>
@@ -10618,7 +10618,7 @@
         <w:pStyle w:val="Lista1"/>
         <w:numPr>
           <w:ilvl w:val="0"/>
-          <w:numId w:val="2"/>
+          <w:numId w:val="1"/>
         </w:numPr>
         <w:rPr/>
       </w:pPr>
@@ -10632,17 +10632,13 @@
         <w:pStyle w:val="Lista1"/>
         <w:numPr>
           <w:ilvl w:val="0"/>
-          <w:numId w:val="2"/>
-        </w:numPr>
-        <w:rPr/>
-      </w:pPr>
-      <w:r>
-        <w:rPr/>
-        <w:t xml:space="preserve">Exceção, </w:t>
-      </w:r>
-      <w:r>
-        <w:rPr/>
-        <w:t>quando ocorre ela é lançada na pilha de chamadas e é capturada (tratada) ou até que o programa seja encerrado;</w:t>
+          <w:numId w:val="1"/>
+        </w:numPr>
+        <w:rPr/>
+      </w:pPr>
+      <w:r>
+        <w:rPr/>
+        <w:t>Exceção, quando ocorre ela é lançada na pilha de chamadas e é capturada (tratada) ou até que o programa seja encerrado;</w:t>
       </w:r>
     </w:p>
     <w:p>
@@ -10809,7 +10805,7 @@
         <w:pStyle w:val="Lista1"/>
         <w:numPr>
           <w:ilvl w:val="0"/>
-          <w:numId w:val="2"/>
+          <w:numId w:val="1"/>
         </w:numPr>
         <w:rPr/>
       </w:pPr>
@@ -10823,7 +10819,7 @@
         <w:pStyle w:val="Lista1"/>
         <w:numPr>
           <w:ilvl w:val="0"/>
-          <w:numId w:val="2"/>
+          <w:numId w:val="1"/>
         </w:numPr>
         <w:rPr/>
       </w:pPr>
@@ -10837,7 +10833,7 @@
         <w:pStyle w:val="Lista1"/>
         <w:numPr>
           <w:ilvl w:val="0"/>
-          <w:numId w:val="2"/>
+          <w:numId w:val="1"/>
         </w:numPr>
         <w:rPr/>
       </w:pPr>
@@ -10851,7 +10847,7 @@
         <w:pStyle w:val="Lista1"/>
         <w:numPr>
           <w:ilvl w:val="0"/>
-          <w:numId w:val="2"/>
+          <w:numId w:val="1"/>
         </w:numPr>
         <w:rPr/>
       </w:pPr>
@@ -10865,7 +10861,7 @@
         <w:pStyle w:val="Lista1"/>
         <w:numPr>
           <w:ilvl w:val="1"/>
-          <w:numId w:val="2"/>
+          <w:numId w:val="1"/>
         </w:numPr>
         <w:rPr/>
       </w:pPr>
@@ -10879,7 +10875,7 @@
         <w:pStyle w:val="Lista1"/>
         <w:numPr>
           <w:ilvl w:val="1"/>
-          <w:numId w:val="2"/>
+          <w:numId w:val="1"/>
         </w:numPr>
         <w:rPr/>
       </w:pPr>
@@ -10893,7 +10889,7 @@
         <w:pStyle w:val="Lista1"/>
         <w:numPr>
           <w:ilvl w:val="1"/>
-          <w:numId w:val="2"/>
+          <w:numId w:val="1"/>
         </w:numPr>
         <w:rPr/>
       </w:pPr>
@@ -10923,6 +10919,7 @@
           <w:ilvl w:val="0"/>
           <w:numId w:val="0"/>
         </w:numPr>
+        <w:ind w:left="0" w:hanging="0"/>
         <w:rPr/>
       </w:pPr>
       <w:r>
@@ -10935,7 +10932,7 @@
         <w:pStyle w:val="Lista1"/>
         <w:numPr>
           <w:ilvl w:val="0"/>
-          <w:numId w:val="2"/>
+          <w:numId w:val="1"/>
         </w:numPr>
         <w:rPr/>
       </w:pPr>
@@ -10949,7 +10946,7 @@
         <w:pStyle w:val="Lista1"/>
         <w:numPr>
           <w:ilvl w:val="0"/>
-          <w:numId w:val="2"/>
+          <w:numId w:val="1"/>
         </w:numPr>
         <w:rPr/>
       </w:pPr>
@@ -10963,7 +10960,7 @@
         <w:pStyle w:val="Lista1"/>
         <w:numPr>
           <w:ilvl w:val="0"/>
-          <w:numId w:val="2"/>
+          <w:numId w:val="1"/>
         </w:numPr>
         <w:rPr/>
       </w:pPr>
@@ -11060,7 +11057,7 @@
         <w:pStyle w:val="Lista1"/>
         <w:numPr>
           <w:ilvl w:val="0"/>
-          <w:numId w:val="2"/>
+          <w:numId w:val="1"/>
         </w:numPr>
         <w:rPr/>
       </w:pPr>
@@ -11074,7 +11071,7 @@
         <w:pStyle w:val="Lista1"/>
         <w:numPr>
           <w:ilvl w:val="0"/>
-          <w:numId w:val="2"/>
+          <w:numId w:val="1"/>
         </w:numPr>
         <w:rPr/>
       </w:pPr>
@@ -11090,7 +11087,7 @@
           <w:ilvl w:val="0"/>
           <w:numId w:val="0"/>
         </w:numPr>
-        <w:ind w:hanging="0"/>
+        <w:ind w:left="0" w:hanging="0"/>
         <w:rPr/>
       </w:pPr>
       <w:r>
@@ -11104,7 +11101,7 @@
           <w:ilvl w:val="0"/>
           <w:numId w:val="0"/>
         </w:numPr>
-        <w:ind w:hanging="0"/>
+        <w:ind w:left="0" w:hanging="0"/>
         <w:rPr/>
       </w:pPr>
       <w:r>
@@ -11163,23 +11160,20 @@
           <w:ilvl w:val="0"/>
           <w:numId w:val="0"/>
         </w:numPr>
-        <w:rPr/>
-      </w:pPr>
-      <w:r>
-        <w:rPr/>
-        <w:t xml:space="preserve">Exceções Personalizadas </w:t>
-      </w:r>
-      <w:r>
-        <w:rPr/>
-        <w:t>(Tratamento dentro da Classe)</w:t>
-      </w:r>
-    </w:p>
-    <w:p>
-      <w:pPr>
-        <w:pStyle w:val="Lista1"/>
-        <w:numPr>
-          <w:ilvl w:val="0"/>
-          <w:numId w:val="2"/>
+        <w:ind w:left="0" w:hanging="0"/>
+        <w:rPr/>
+      </w:pPr>
+      <w:r>
+        <w:rPr/>
+        <w:t>Exceções Personalizadas (Tratamento dentro da Classe)</w:t>
+      </w:r>
+    </w:p>
+    <w:p>
+      <w:pPr>
+        <w:pStyle w:val="Lista1"/>
+        <w:numPr>
+          <w:ilvl w:val="0"/>
+          <w:numId w:val="1"/>
         </w:numPr>
         <w:rPr/>
       </w:pPr>
@@ -11199,7 +11193,7 @@
         <w:pStyle w:val="Lista1"/>
         <w:numPr>
           <w:ilvl w:val="0"/>
-          <w:numId w:val="2"/>
+          <w:numId w:val="1"/>
         </w:numPr>
         <w:rPr>
           <w:lang w:val="pt-BR"/>
@@ -11217,7 +11211,7 @@
         <w:pStyle w:val="Lista1"/>
         <w:numPr>
           <w:ilvl w:val="0"/>
-          <w:numId w:val="2"/>
+          <w:numId w:val="1"/>
         </w:numPr>
         <w:rPr/>
       </w:pPr>
@@ -11231,7 +11225,7 @@
         <w:pStyle w:val="Lista1"/>
         <w:numPr>
           <w:ilvl w:val="0"/>
-          <w:numId w:val="2"/>
+          <w:numId w:val="1"/>
         </w:numPr>
         <w:rPr/>
       </w:pPr>
@@ -11245,7 +11239,7 @@
         <w:pStyle w:val="Lista1"/>
         <w:numPr>
           <w:ilvl w:val="0"/>
-          <w:numId w:val="2"/>
+          <w:numId w:val="1"/>
         </w:numPr>
         <w:rPr/>
       </w:pPr>
@@ -11306,7 +11300,7 @@
         <w:pStyle w:val="Lista1"/>
         <w:numPr>
           <w:ilvl w:val="1"/>
-          <w:numId w:val="2"/>
+          <w:numId w:val="1"/>
         </w:numPr>
         <w:rPr/>
       </w:pPr>
@@ -11320,7 +11314,7 @@
         <w:pStyle w:val="Lista1"/>
         <w:numPr>
           <w:ilvl w:val="1"/>
-          <w:numId w:val="2"/>
+          <w:numId w:val="1"/>
         </w:numPr>
         <w:rPr/>
       </w:pPr>
@@ -11454,7 +11448,7 @@
         <w:pStyle w:val="Lista1"/>
         <w:numPr>
           <w:ilvl w:val="1"/>
-          <w:numId w:val="2"/>
+          <w:numId w:val="1"/>
         </w:numPr>
         <w:rPr/>
       </w:pPr>
@@ -11468,7 +11462,7 @@
         <w:pStyle w:val="Lista1"/>
         <w:numPr>
           <w:ilvl w:val="0"/>
-          <w:numId w:val="2"/>
+          <w:numId w:val="1"/>
         </w:numPr>
         <w:rPr/>
       </w:pPr>
@@ -11482,25 +11476,21 @@
         <w:pStyle w:val="Lista1"/>
         <w:numPr>
           <w:ilvl w:val="0"/>
-          <w:numId w:val="2"/>
-        </w:numPr>
-        <w:rPr/>
-      </w:pPr>
-      <w:r>
-        <w:rPr/>
-        <w:t>O modelo de tratamento de exceções permite que erros sejam tratados de forma consistente e flexível, usando boas prática</w:t>
-      </w:r>
-      <w:r>
-        <w:rPr/>
-        <w:t>s;</w:t>
-      </w:r>
-    </w:p>
-    <w:p>
-      <w:pPr>
-        <w:pStyle w:val="Lista1"/>
-        <w:numPr>
-          <w:ilvl w:val="0"/>
-          <w:numId w:val="2"/>
+          <w:numId w:val="1"/>
+        </w:numPr>
+        <w:rPr/>
+      </w:pPr>
+      <w:r>
+        <w:rPr/>
+        <w:t>O modelo de tratamento de exceções permite que erros sejam tratados de forma consistente e flexível, usando boas práticas;</w:t>
+      </w:r>
+    </w:p>
+    <w:p>
+      <w:pPr>
+        <w:pStyle w:val="Lista1"/>
+        <w:numPr>
+          <w:ilvl w:val="0"/>
+          <w:numId w:val="1"/>
         </w:numPr>
         <w:rPr/>
       </w:pPr>
@@ -11514,7 +11504,7 @@
         <w:pStyle w:val="Lista1"/>
         <w:numPr>
           <w:ilvl w:val="1"/>
-          <w:numId w:val="2"/>
+          <w:numId w:val="1"/>
         </w:numPr>
         <w:rPr/>
       </w:pPr>
@@ -11528,7 +11518,7 @@
         <w:pStyle w:val="Lista1"/>
         <w:numPr>
           <w:ilvl w:val="1"/>
-          <w:numId w:val="2"/>
+          <w:numId w:val="1"/>
         </w:numPr>
         <w:rPr/>
       </w:pPr>
@@ -11542,7 +11532,7 @@
         <w:pStyle w:val="Lista1"/>
         <w:numPr>
           <w:ilvl w:val="1"/>
-          <w:numId w:val="2"/>
+          <w:numId w:val="1"/>
         </w:numPr>
         <w:rPr/>
       </w:pPr>
@@ -11556,7 +11546,7 @@
         <w:pStyle w:val="Lista1"/>
         <w:numPr>
           <w:ilvl w:val="1"/>
-          <w:numId w:val="2"/>
+          <w:numId w:val="1"/>
         </w:numPr>
         <w:rPr/>
       </w:pPr>
@@ -11591,34 +11581,34 @@
       </w:pPr>
       <w:r>
         <w:rPr/>
+        <w:t>14 - Interfaces</w:t>
+      </w:r>
+    </w:p>
+    <w:p>
+      <w:pPr>
+        <w:pStyle w:val="Normal"/>
+        <w:rPr/>
+      </w:pPr>
+      <w:r>
+        <w:rPr/>
+      </w:r>
+    </w:p>
+    <w:p>
+      <w:pPr>
+        <w:pStyle w:val="Ttulo1"/>
+        <w:rPr/>
+      </w:pPr>
+      <w:r>
+        <w:rPr/>
         <w:t>Interfaces</w:t>
       </w:r>
     </w:p>
     <w:p>
       <w:pPr>
-        <w:pStyle w:val="Normal"/>
-        <w:rPr/>
-      </w:pPr>
-      <w:r>
-        <w:rPr/>
-      </w:r>
-    </w:p>
-    <w:p>
-      <w:pPr>
-        <w:pStyle w:val="Ttulo1"/>
-        <w:rPr/>
-      </w:pPr>
-      <w:r>
-        <w:rPr/>
-        <w:t>Interfaces</w:t>
-      </w:r>
-    </w:p>
-    <w:p>
-      <w:pPr>
-        <w:pStyle w:val="Lista1"/>
-        <w:numPr>
-          <w:ilvl w:val="0"/>
-          <w:numId w:val="2"/>
+        <w:pStyle w:val="Lista1"/>
+        <w:numPr>
+          <w:ilvl w:val="0"/>
+          <w:numId w:val="1"/>
         </w:numPr>
         <w:rPr/>
       </w:pPr>
@@ -11632,7 +11622,7 @@
         <w:pStyle w:val="Lista1"/>
         <w:numPr>
           <w:ilvl w:val="0"/>
-          <w:numId w:val="2"/>
+          <w:numId w:val="1"/>
         </w:numPr>
         <w:rPr/>
       </w:pPr>
@@ -11723,7 +11713,7 @@
         <w:pStyle w:val="Lista1"/>
         <w:numPr>
           <w:ilvl w:val="0"/>
-          <w:numId w:val="2"/>
+          <w:numId w:val="1"/>
         </w:numPr>
         <w:rPr/>
       </w:pPr>
@@ -11737,7 +11727,7 @@
         <w:pStyle w:val="Lista1"/>
         <w:numPr>
           <w:ilvl w:val="0"/>
-          <w:numId w:val="2"/>
+          <w:numId w:val="1"/>
         </w:numPr>
         <w:rPr/>
       </w:pPr>
@@ -11818,7 +11808,7 @@
         <w:pStyle w:val="Lista1"/>
         <w:numPr>
           <w:ilvl w:val="0"/>
-          <w:numId w:val="2"/>
+          <w:numId w:val="1"/>
         </w:numPr>
         <w:rPr/>
       </w:pPr>
@@ -11842,7 +11832,7 @@
         <w:pStyle w:val="Lista1"/>
         <w:numPr>
           <w:ilvl w:val="0"/>
-          <w:numId w:val="2"/>
+          <w:numId w:val="1"/>
         </w:numPr>
         <w:rPr/>
       </w:pPr>
@@ -11856,7 +11846,7 @@
         <w:pStyle w:val="Lista1"/>
         <w:numPr>
           <w:ilvl w:val="0"/>
-          <w:numId w:val="2"/>
+          <w:numId w:val="1"/>
         </w:numPr>
         <w:rPr/>
       </w:pPr>
@@ -11895,7 +11885,7 @@
         <w:rPr/>
         <w:drawing>
           <wp:inline distT="0" distB="0" distL="0" distR="0">
-            <wp:extent cx="6645910" cy="2759075"/>
+            <wp:extent cx="6165850" cy="2559685"/>
             <wp:effectExtent l="0" t="0" r="0" b="0"/>
             <wp:docPr id="48" name="Imagem 44" descr="Diagrama&#10;&#10;Descrição gerada automaticamente"/>
             <wp:cNvGraphicFramePr>
@@ -11919,7 +11909,7 @@
                   <pic:spPr bwMode="auto">
                     <a:xfrm>
                       <a:off x="0" y="0"/>
-                      <a:ext cx="6645910" cy="2759075"/>
+                      <a:ext cx="6165850" cy="2559685"/>
                     </a:xfrm>
                     <a:prstGeom prst="rect">
                       <a:avLst/>
@@ -11952,7 +11942,7 @@
         <w:pStyle w:val="Lista1"/>
         <w:numPr>
           <w:ilvl w:val="0"/>
-          <w:numId w:val="2"/>
+          <w:numId w:val="1"/>
         </w:numPr>
         <w:rPr/>
       </w:pPr>
@@ -11966,7 +11956,7 @@
         <w:pStyle w:val="Lista1"/>
         <w:numPr>
           <w:ilvl w:val="0"/>
-          <w:numId w:val="2"/>
+          <w:numId w:val="1"/>
         </w:numPr>
         <w:rPr/>
       </w:pPr>
@@ -11980,7 +11970,7 @@
         <w:pStyle w:val="Lista1"/>
         <w:numPr>
           <w:ilvl w:val="0"/>
-          <w:numId w:val="2"/>
+          <w:numId w:val="1"/>
         </w:numPr>
         <w:rPr/>
       </w:pPr>
@@ -12003,7 +11993,7 @@
         <w:rPr/>
         <w:drawing>
           <wp:inline distT="0" distB="0" distL="0" distR="0">
-            <wp:extent cx="6645910" cy="2776220"/>
+            <wp:extent cx="6287770" cy="2626360"/>
             <wp:effectExtent l="0" t="0" r="0" b="0"/>
             <wp:docPr id="49" name="Imagem 47" descr="Interface gráfica do usuário, Texto, Aplicativo, Email&#10;&#10;Descrição gerada automaticamente"/>
             <wp:cNvGraphicFramePr>
@@ -12027,7 +12017,7 @@
                   <pic:spPr bwMode="auto">
                     <a:xfrm>
                       <a:off x="0" y="0"/>
-                      <a:ext cx="6645910" cy="2776220"/>
+                      <a:ext cx="6287770" cy="2626360"/>
                     </a:xfrm>
                     <a:prstGeom prst="rect">
                       <a:avLst/>
@@ -12054,7 +12044,7 @@
         <w:rPr/>
         <w:drawing>
           <wp:inline distT="0" distB="0" distL="0" distR="0">
-            <wp:extent cx="6645910" cy="3525520"/>
+            <wp:extent cx="4878070" cy="2588260"/>
             <wp:effectExtent l="0" t="0" r="0" b="0"/>
             <wp:docPr id="50" name="Imagem 48" descr="Texto&#10;&#10;Descrição gerada automaticamente"/>
             <wp:cNvGraphicFramePr>
@@ -12078,7 +12068,7 @@
                   <pic:spPr bwMode="auto">
                     <a:xfrm>
                       <a:off x="0" y="0"/>
-                      <a:ext cx="6645910" cy="3525520"/>
+                      <a:ext cx="4878070" cy="2588260"/>
                     </a:xfrm>
                     <a:prstGeom prst="rect">
                       <a:avLst/>
@@ -12088,6 +12078,1583 @@
               </a:graphicData>
             </a:graphic>
           </wp:inline>
+        </w:drawing>
+      </w:r>
+    </w:p>
+    <w:p>
+      <w:pPr>
+        <w:pStyle w:val="Ttulododocumento"/>
+        <w:rPr/>
+      </w:pPr>
+      <w:r>
+        <w:rPr/>
+      </w:r>
+    </w:p>
+    <w:p>
+      <w:pPr>
+        <w:pStyle w:val="Ttulododocumento"/>
+        <w:rPr/>
+      </w:pPr>
+      <w:r>
+        <w:rPr/>
+        <w:t xml:space="preserve">15 – </w:t>
+      </w:r>
+      <w:r>
+        <w:rPr>
+          <w:lang w:val="en-US" w:eastAsia="en-US" w:bidi="ar-SA"/>
+        </w:rPr>
+        <w:t>Generics</w:t>
+      </w:r>
+      <w:r>
+        <w:rPr/>
+        <w:t xml:space="preserve">, Set, </w:t>
+      </w:r>
+      <w:r>
+        <w:rPr>
+          <w:lang w:val="en-US" w:eastAsia="en-US" w:bidi="ar-SA"/>
+        </w:rPr>
+        <w:t>Dictionary</w:t>
+      </w:r>
+    </w:p>
+    <w:p>
+      <w:pPr>
+        <w:pStyle w:val="Ttulo1"/>
+        <w:rPr/>
+      </w:pPr>
+      <w:r>
+        <w:rPr/>
+        <w:t>Introdução ao Generics</w:t>
+      </w:r>
+    </w:p>
+    <w:p>
+      <w:pPr>
+        <w:pStyle w:val="Lista1"/>
+        <w:numPr>
+          <w:ilvl w:val="0"/>
+          <w:numId w:val="1"/>
+        </w:numPr>
+        <w:rPr/>
+      </w:pPr>
+      <w:r>
+        <w:rPr/>
+        <w:t xml:space="preserve">Permite que </w:t>
+      </w:r>
+      <w:r>
+        <w:rPr>
+          <w:rFonts w:eastAsia="Calibri" w:cs="" w:cstheme="minorBidi" w:eastAsiaTheme="minorHAnsi"/>
+          <w:shd w:fill="FFFF00" w:val="clear"/>
+        </w:rPr>
+        <w:t>classes, interfaces e métodos</w:t>
+      </w:r>
+      <w:r>
+        <w:rPr/>
+        <w:t xml:space="preserve"> sejam parametrizados por tipo. Muito comum em coleções. Garante:</w:t>
+      </w:r>
+    </w:p>
+    <w:p>
+      <w:pPr>
+        <w:pStyle w:val="Lista1"/>
+        <w:numPr>
+          <w:ilvl w:val="1"/>
+          <w:numId w:val="1"/>
+        </w:numPr>
+        <w:rPr/>
+      </w:pPr>
+      <w:r>
+        <w:rPr/>
+        <w:t>Reuso;</w:t>
+      </w:r>
+    </w:p>
+    <w:p>
+      <w:pPr>
+        <w:pStyle w:val="Lista1"/>
+        <w:numPr>
+          <w:ilvl w:val="1"/>
+          <w:numId w:val="1"/>
+        </w:numPr>
+        <w:rPr/>
+      </w:pPr>
+      <w:r>
+        <w:rPr/>
+        <w:t>Type Safety (IDE não detecta erros de tipos de variáveis que são detectados apenas exceptions durante a execução);</w:t>
+      </w:r>
+    </w:p>
+    <w:p>
+      <w:pPr>
+        <w:pStyle w:val="Lista1"/>
+        <w:numPr>
+          <w:ilvl w:val="1"/>
+          <w:numId w:val="1"/>
+        </w:numPr>
+        <w:rPr/>
+      </w:pPr>
+      <w:r>
+        <w:rPr/>
+        <w:t>Performance;</w:t>
+      </w:r>
+    </w:p>
+    <w:p>
+      <w:pPr>
+        <w:pStyle w:val="Lista1"/>
+        <w:numPr>
+          <w:ilvl w:val="0"/>
+          <w:numId w:val="1"/>
+        </w:numPr>
+        <w:rPr/>
+      </w:pPr>
+      <w:r>
+        <w:rPr/>
+        <w:t>Exemplo de uso: Classe que preenche um vetor de inteiros para depois imprimi-los na tela. Entretanto, se eu quiser reaproveitar essa classe para coletar outros tipos de dados e imprimi-los;</w:t>
+      </w:r>
+    </w:p>
+    <w:p>
+      <w:pPr>
+        <w:pStyle w:val="Lista1"/>
+        <w:numPr>
+          <w:ilvl w:val="0"/>
+          <w:numId w:val="1"/>
+        </w:numPr>
+        <w:rPr/>
+      </w:pPr>
+      <w:r>
+        <w:rPr/>
+        <w:t>Sintaxe: Na declaração da classe adiciona-se “&lt;T&gt;” (tipo genérico) ao lado de seu nome. Logo, a classe fica disponível para ser utilizada com qualquer tipo:</w:t>
+      </w:r>
+    </w:p>
+    <w:p>
+      <w:pPr>
+        <w:pStyle w:val="Lista1"/>
+        <w:numPr>
+          <w:ilvl w:val="0"/>
+          <w:numId w:val="0"/>
+        </w:numPr>
+        <w:ind w:left="360" w:hanging="360"/>
+        <w:rPr/>
+      </w:pPr>
+      <w:r>
+        <w:rPr/>
+        <w:drawing>
+          <wp:anchor behindDoc="0" distT="0" distB="0" distL="0" distR="0" simplePos="0" locked="0" layoutInCell="0" allowOverlap="1" relativeHeight="52">
+            <wp:simplePos x="0" y="0"/>
+            <wp:positionH relativeFrom="column">
+              <wp:align>center</wp:align>
+            </wp:positionH>
+            <wp:positionV relativeFrom="paragraph">
+              <wp:posOffset>635</wp:posOffset>
+            </wp:positionV>
+            <wp:extent cx="4686300" cy="3657600"/>
+            <wp:effectExtent l="0" t="0" r="0" b="0"/>
+            <wp:wrapTopAndBottom/>
+            <wp:docPr id="51" name="Figura7" descr=""/>
+            <wp:cNvGraphicFramePr>
+              <a:graphicFrameLocks xmlns:a="http://schemas.openxmlformats.org/drawingml/2006/main" noChangeAspect="1"/>
+            </wp:cNvGraphicFramePr>
+            <a:graphic xmlns:a="http://schemas.openxmlformats.org/drawingml/2006/main">
+              <a:graphicData uri="http://schemas.openxmlformats.org/drawingml/2006/picture">
+                <pic:pic xmlns:pic="http://schemas.openxmlformats.org/drawingml/2006/picture">
+                  <pic:nvPicPr>
+                    <pic:cNvPr id="51" name="Figura7" descr=""/>
+                    <pic:cNvPicPr>
+                      <a:picLocks noChangeAspect="1" noChangeArrowheads="1"/>
+                    </pic:cNvPicPr>
+                  </pic:nvPicPr>
+                  <pic:blipFill>
+                    <a:blip r:embed="rId54"/>
+                    <a:stretch>
+                      <a:fillRect/>
+                    </a:stretch>
+                  </pic:blipFill>
+                  <pic:spPr bwMode="auto">
+                    <a:xfrm>
+                      <a:off x="0" y="0"/>
+                      <a:ext cx="4686300" cy="3657600"/>
+                    </a:xfrm>
+                    <a:prstGeom prst="rect">
+                      <a:avLst/>
+                    </a:prstGeom>
+                  </pic:spPr>
+                </pic:pic>
+              </a:graphicData>
+            </a:graphic>
+          </wp:anchor>
+        </w:drawing>
+      </w:r>
+    </w:p>
+    <w:p>
+      <w:pPr>
+        <w:pStyle w:val="Lista1"/>
+        <w:numPr>
+          <w:ilvl w:val="0"/>
+          <w:numId w:val="1"/>
+        </w:numPr>
+        <w:rPr/>
+      </w:pPr>
+      <w:r>
+        <w:rPr/>
+        <w:t>No momento em que a classe for instanciada, define-se o tipo do objeto:</w:t>
+      </w:r>
+    </w:p>
+    <w:p>
+      <w:pPr>
+        <w:pStyle w:val="Lista1"/>
+        <w:numPr>
+          <w:ilvl w:val="0"/>
+          <w:numId w:val="0"/>
+        </w:numPr>
+        <w:ind w:left="360" w:hanging="360"/>
+        <w:rPr/>
+      </w:pPr>
+      <w:r>
+        <w:rPr/>
+        <w:drawing>
+          <wp:anchor behindDoc="0" distT="0" distB="0" distL="0" distR="0" simplePos="0" locked="0" layoutInCell="0" allowOverlap="1" relativeHeight="53">
+            <wp:simplePos x="0" y="0"/>
+            <wp:positionH relativeFrom="column">
+              <wp:align>center</wp:align>
+            </wp:positionH>
+            <wp:positionV relativeFrom="paragraph">
+              <wp:posOffset>635</wp:posOffset>
+            </wp:positionV>
+            <wp:extent cx="4872355" cy="977900"/>
+            <wp:effectExtent l="0" t="0" r="0" b="0"/>
+            <wp:wrapTopAndBottom/>
+            <wp:docPr id="52" name="Figura8" descr=""/>
+            <wp:cNvGraphicFramePr>
+              <a:graphicFrameLocks xmlns:a="http://schemas.openxmlformats.org/drawingml/2006/main" noChangeAspect="1"/>
+            </wp:cNvGraphicFramePr>
+            <a:graphic xmlns:a="http://schemas.openxmlformats.org/drawingml/2006/main">
+              <a:graphicData uri="http://schemas.openxmlformats.org/drawingml/2006/picture">
+                <pic:pic xmlns:pic="http://schemas.openxmlformats.org/drawingml/2006/picture">
+                  <pic:nvPicPr>
+                    <pic:cNvPr id="52" name="Figura8" descr=""/>
+                    <pic:cNvPicPr>
+                      <a:picLocks noChangeAspect="1" noChangeArrowheads="1"/>
+                    </pic:cNvPicPr>
+                  </pic:nvPicPr>
+                  <pic:blipFill>
+                    <a:blip r:embed="rId55"/>
+                    <a:stretch>
+                      <a:fillRect/>
+                    </a:stretch>
+                  </pic:blipFill>
+                  <pic:spPr bwMode="auto">
+                    <a:xfrm>
+                      <a:off x="0" y="0"/>
+                      <a:ext cx="4872355" cy="977900"/>
+                    </a:xfrm>
+                    <a:prstGeom prst="rect">
+                      <a:avLst/>
+                    </a:prstGeom>
+                  </pic:spPr>
+                </pic:pic>
+              </a:graphicData>
+            </a:graphic>
+          </wp:anchor>
+        </w:drawing>
+      </w:r>
+    </w:p>
+    <w:p>
+      <w:pPr>
+        <w:pStyle w:val="Ttulo1"/>
+        <w:numPr>
+          <w:ilvl w:val="0"/>
+          <w:numId w:val="0"/>
+        </w:numPr>
+        <w:ind w:left="0" w:hanging="0"/>
+        <w:rPr/>
+      </w:pPr>
+      <w:r>
+        <w:rPr/>
+        <w:t>Restrições ao Generics</w:t>
+      </w:r>
+    </w:p>
+    <w:p>
+      <w:pPr>
+        <w:pStyle w:val="Lista1"/>
+        <w:numPr>
+          <w:ilvl w:val="0"/>
+          <w:numId w:val="1"/>
+        </w:numPr>
+        <w:rPr/>
+      </w:pPr>
+      <w:r>
+        <w:rPr/>
+        <w:t>Restringir quais tipos a classe genérica poderá receber:</w:t>
+      </w:r>
+    </w:p>
+    <w:p>
+      <w:pPr>
+        <w:pStyle w:val="Lista1"/>
+        <w:numPr>
+          <w:ilvl w:val="0"/>
+          <w:numId w:val="1"/>
+        </w:numPr>
+        <w:rPr/>
+      </w:pPr>
+      <w:r>
+        <w:rPr/>
+        <w:t>Exemplo: Serviço que retorna o maior item de uma lista. Logo, os tipos aceitos na classe devem ser restringidos a tipos que é possível realizar a comparação do tipo &gt;, &lt;, &gt;=, &lt;=.</w:t>
+      </w:r>
+    </w:p>
+    <w:p>
+      <w:pPr>
+        <w:pStyle w:val="Lista1"/>
+        <w:numPr>
+          <w:ilvl w:val="0"/>
+          <w:numId w:val="1"/>
+        </w:numPr>
+        <w:rPr/>
+      </w:pPr>
+      <w:r>
+        <w:rPr/>
+        <w:t>Ao dizer que a entidade é genérica, deve-se definir qual interface que a classe deve implementar para que seja aceito de forma genérica. Ver exemplo abaixo:</w:t>
+      </w:r>
+    </w:p>
+    <w:p>
+      <w:pPr>
+        <w:pStyle w:val="Lista1"/>
+        <w:numPr>
+          <w:ilvl w:val="0"/>
+          <w:numId w:val="0"/>
+        </w:numPr>
+        <w:ind w:left="360" w:hanging="360"/>
+        <w:rPr/>
+      </w:pPr>
+      <w:r>
+        <w:rPr/>
+      </w:r>
+    </w:p>
+    <w:p>
+      <w:pPr>
+        <w:pStyle w:val="Lista1"/>
+        <w:numPr>
+          <w:ilvl w:val="0"/>
+          <w:numId w:val="0"/>
+        </w:numPr>
+        <w:ind w:left="360" w:hanging="360"/>
+        <w:rPr/>
+      </w:pPr>
+      <w:r>
+        <w:rPr/>
+        <w:drawing>
+          <wp:anchor behindDoc="0" distT="0" distB="0" distL="0" distR="0" simplePos="0" locked="0" layoutInCell="0" allowOverlap="1" relativeHeight="54">
+            <wp:simplePos x="0" y="0"/>
+            <wp:positionH relativeFrom="column">
+              <wp:align>center</wp:align>
+            </wp:positionH>
+            <wp:positionV relativeFrom="paragraph">
+              <wp:posOffset>635</wp:posOffset>
+            </wp:positionV>
+            <wp:extent cx="4911725" cy="2825750"/>
+            <wp:effectExtent l="0" t="0" r="0" b="0"/>
+            <wp:wrapTopAndBottom/>
+            <wp:docPr id="53" name="Figura9" descr=""/>
+            <wp:cNvGraphicFramePr>
+              <a:graphicFrameLocks xmlns:a="http://schemas.openxmlformats.org/drawingml/2006/main" noChangeAspect="1"/>
+            </wp:cNvGraphicFramePr>
+            <a:graphic xmlns:a="http://schemas.openxmlformats.org/drawingml/2006/main">
+              <a:graphicData uri="http://schemas.openxmlformats.org/drawingml/2006/picture">
+                <pic:pic xmlns:pic="http://schemas.openxmlformats.org/drawingml/2006/picture">
+                  <pic:nvPicPr>
+                    <pic:cNvPr id="53" name="Figura9" descr=""/>
+                    <pic:cNvPicPr>
+                      <a:picLocks noChangeAspect="1" noChangeArrowheads="1"/>
+                    </pic:cNvPicPr>
+                  </pic:nvPicPr>
+                  <pic:blipFill>
+                    <a:blip r:embed="rId56"/>
+                    <a:stretch>
+                      <a:fillRect/>
+                    </a:stretch>
+                  </pic:blipFill>
+                  <pic:spPr bwMode="auto">
+                    <a:xfrm>
+                      <a:off x="0" y="0"/>
+                      <a:ext cx="4911725" cy="2825750"/>
+                    </a:xfrm>
+                    <a:prstGeom prst="rect">
+                      <a:avLst/>
+                    </a:prstGeom>
+                  </pic:spPr>
+                </pic:pic>
+              </a:graphicData>
+            </a:graphic>
+          </wp:anchor>
+        </w:drawing>
+      </w:r>
+    </w:p>
+    <w:p>
+      <w:pPr>
+        <w:pStyle w:val="Lista1"/>
+        <w:numPr>
+          <w:ilvl w:val="0"/>
+          <w:numId w:val="1"/>
+        </w:numPr>
+        <w:rPr/>
+      </w:pPr>
+      <w:r>
+        <w:rPr/>
+        <w:t>As possíveis restrições são (</w:t>
+      </w:r>
+      <w:hyperlink r:id="rId57">
+        <w:r>
+          <w:rPr>
+            <w:rStyle w:val="LinkdaInternet"/>
+          </w:rPr>
+          <w:t>https://docs.microsoft.com/en-us/dotnet/csharp/programming-guide/generics/constraints-on-type-parameters</w:t>
+        </w:r>
+      </w:hyperlink>
+      <w:r>
+        <w:rPr/>
+        <w:t>):</w:t>
+      </w:r>
+    </w:p>
+    <w:p>
+      <w:pPr>
+        <w:pStyle w:val="Lista1"/>
+        <w:numPr>
+          <w:ilvl w:val="1"/>
+          <w:numId w:val="1"/>
+        </w:numPr>
+        <w:rPr/>
+      </w:pPr>
+      <w:r>
+        <w:rPr/>
+        <w:t>where T: struct</w:t>
+      </w:r>
+    </w:p>
+    <w:p>
+      <w:pPr>
+        <w:pStyle w:val="Lista1"/>
+        <w:numPr>
+          <w:ilvl w:val="1"/>
+          <w:numId w:val="1"/>
+        </w:numPr>
+        <w:rPr/>
+      </w:pPr>
+      <w:r>
+        <w:rPr/>
+        <w:t>where T: class</w:t>
+      </w:r>
+    </w:p>
+    <w:p>
+      <w:pPr>
+        <w:pStyle w:val="Lista1"/>
+        <w:numPr>
+          <w:ilvl w:val="1"/>
+          <w:numId w:val="1"/>
+        </w:numPr>
+        <w:rPr/>
+      </w:pPr>
+      <w:r>
+        <w:rPr/>
+        <w:t>where T: unmanaged</w:t>
+      </w:r>
+    </w:p>
+    <w:p>
+      <w:pPr>
+        <w:pStyle w:val="Lista1"/>
+        <w:numPr>
+          <w:ilvl w:val="1"/>
+          <w:numId w:val="1"/>
+        </w:numPr>
+        <w:rPr/>
+      </w:pPr>
+      <w:r>
+        <w:rPr/>
+        <w:t>where T: new()</w:t>
+      </w:r>
+    </w:p>
+    <w:p>
+      <w:pPr>
+        <w:pStyle w:val="Lista1"/>
+        <w:numPr>
+          <w:ilvl w:val="1"/>
+          <w:numId w:val="1"/>
+        </w:numPr>
+        <w:rPr/>
+      </w:pPr>
+      <w:r>
+        <w:rPr/>
+        <w:t>where T: &lt;base type name&gt;</w:t>
+      </w:r>
+    </w:p>
+    <w:p>
+      <w:pPr>
+        <w:pStyle w:val="Lista1"/>
+        <w:numPr>
+          <w:ilvl w:val="1"/>
+          <w:numId w:val="1"/>
+        </w:numPr>
+        <w:rPr/>
+      </w:pPr>
+      <w:r>
+        <w:rPr/>
+        <w:t>where T: U</w:t>
+      </w:r>
+    </w:p>
+    <w:p>
+      <w:pPr>
+        <w:pStyle w:val="Lista1"/>
+        <w:numPr>
+          <w:ilvl w:val="0"/>
+          <w:numId w:val="0"/>
+        </w:numPr>
+        <w:ind w:left="360" w:hanging="360"/>
+        <w:rPr/>
+      </w:pPr>
+      <w:r>
+        <w:rPr/>
+      </w:r>
+    </w:p>
+    <w:p>
+      <w:pPr>
+        <w:pStyle w:val="Ttulo1"/>
+        <w:numPr>
+          <w:ilvl w:val="0"/>
+          <w:numId w:val="0"/>
+        </w:numPr>
+        <w:ind w:left="0" w:hanging="0"/>
+        <w:rPr/>
+      </w:pPr>
+      <w:r>
+        <w:rPr/>
+        <w:t>GetHashCode e Equals</w:t>
+      </w:r>
+    </w:p>
+    <w:p>
+      <w:pPr>
+        <w:pStyle w:val="Lista1"/>
+        <w:numPr>
+          <w:ilvl w:val="0"/>
+          <w:numId w:val="1"/>
+        </w:numPr>
+        <w:rPr/>
+      </w:pPr>
+      <w:r>
+        <w:rPr/>
+        <w:t>Utilizados para comparar dois objetos. São métodos virtuais da classe object, logo podemos sobrescrevê-los;</w:t>
+      </w:r>
+    </w:p>
+    <w:p>
+      <w:pPr>
+        <w:pStyle w:val="Lista1"/>
+        <w:numPr>
+          <w:ilvl w:val="0"/>
+          <w:numId w:val="1"/>
+        </w:numPr>
+        <w:rPr/>
+      </w:pPr>
+      <w:r>
+        <w:rPr/>
+        <w:t>Tipos primitivos já possuem esses métodos implementados;</w:t>
+      </w:r>
+    </w:p>
+    <w:p>
+      <w:pPr>
+        <w:pStyle w:val="Lista1"/>
+        <w:numPr>
+          <w:ilvl w:val="0"/>
+          <w:numId w:val="1"/>
+        </w:numPr>
+        <w:rPr/>
+      </w:pPr>
+      <w:r>
+        <w:rPr/>
+        <w:t>O GetHashCode() é mais eficiente. Entretanto tem uma pequena probabilidade de retornar um falso verdadeiro (pode haver colisão);</w:t>
+      </w:r>
+    </w:p>
+    <w:p>
+      <w:pPr>
+        <w:pStyle w:val="Lista1"/>
+        <w:numPr>
+          <w:ilvl w:val="0"/>
+          <w:numId w:val="1"/>
+        </w:numPr>
+        <w:rPr/>
+      </w:pPr>
+      <w:r>
+        <w:rPr/>
+        <w:t xml:space="preserve">A ideia é utilizar o GetHashCode() em uma busca dentro de um vetor com inúmeros dados. Retornando verdadeiro, realizar o teste com o Equals() para ter 100% de certeza. </w:t>
+      </w:r>
+    </w:p>
+    <w:p>
+      <w:pPr>
+        <w:pStyle w:val="Lista1"/>
+        <w:numPr>
+          <w:ilvl w:val="0"/>
+          <w:numId w:val="1"/>
+        </w:numPr>
+        <w:rPr/>
+      </w:pPr>
+      <w:r>
+        <w:rPr/>
+        <w:t>Ao sobrescrever esses métodos, definimos qual (ou quais) parâmetro(s) determina se dois objetos são iguais:</w:t>
+      </w:r>
+    </w:p>
+    <w:p>
+      <w:pPr>
+        <w:pStyle w:val="Lista1"/>
+        <w:numPr>
+          <w:ilvl w:val="1"/>
+          <w:numId w:val="1"/>
+        </w:numPr>
+        <w:rPr/>
+      </w:pPr>
+      <w:r>
+        <w:rPr/>
+        <w:t>Numa classe pessoa, seria Id? CPF?</w:t>
+      </w:r>
+    </w:p>
+    <w:p>
+      <w:pPr>
+        <w:pStyle w:val="Lista1"/>
+        <w:numPr>
+          <w:ilvl w:val="0"/>
+          <w:numId w:val="0"/>
+        </w:numPr>
+        <w:ind w:left="360" w:hanging="360"/>
+        <w:rPr/>
+      </w:pPr>
+      <w:r>
+        <w:rPr/>
+        <w:drawing>
+          <wp:anchor behindDoc="0" distT="0" distB="0" distL="0" distR="0" simplePos="0" locked="0" layoutInCell="0" allowOverlap="1" relativeHeight="55">
+            <wp:simplePos x="0" y="0"/>
+            <wp:positionH relativeFrom="column">
+              <wp:align>center</wp:align>
+            </wp:positionH>
+            <wp:positionV relativeFrom="paragraph">
+              <wp:posOffset>635</wp:posOffset>
+            </wp:positionV>
+            <wp:extent cx="3593465" cy="3232150"/>
+            <wp:effectExtent l="0" t="0" r="0" b="0"/>
+            <wp:wrapTopAndBottom/>
+            <wp:docPr id="54" name="Figura10" descr=""/>
+            <wp:cNvGraphicFramePr>
+              <a:graphicFrameLocks xmlns:a="http://schemas.openxmlformats.org/drawingml/2006/main" noChangeAspect="1"/>
+            </wp:cNvGraphicFramePr>
+            <a:graphic xmlns:a="http://schemas.openxmlformats.org/drawingml/2006/main">
+              <a:graphicData uri="http://schemas.openxmlformats.org/drawingml/2006/picture">
+                <pic:pic xmlns:pic="http://schemas.openxmlformats.org/drawingml/2006/picture">
+                  <pic:nvPicPr>
+                    <pic:cNvPr id="54" name="Figura10" descr=""/>
+                    <pic:cNvPicPr>
+                      <a:picLocks noChangeAspect="1" noChangeArrowheads="1"/>
+                    </pic:cNvPicPr>
+                  </pic:nvPicPr>
+                  <pic:blipFill>
+                    <a:blip r:embed="rId58"/>
+                    <a:stretch>
+                      <a:fillRect/>
+                    </a:stretch>
+                  </pic:blipFill>
+                  <pic:spPr bwMode="auto">
+                    <a:xfrm>
+                      <a:off x="0" y="0"/>
+                      <a:ext cx="3593465" cy="3232150"/>
+                    </a:xfrm>
+                    <a:prstGeom prst="rect">
+                      <a:avLst/>
+                    </a:prstGeom>
+                  </pic:spPr>
+                </pic:pic>
+              </a:graphicData>
+            </a:graphic>
+          </wp:anchor>
+        </w:drawing>
+      </w:r>
+    </w:p>
+    <w:p>
+      <w:pPr>
+        <w:pStyle w:val="Ttulo1"/>
+        <w:numPr>
+          <w:ilvl w:val="0"/>
+          <w:numId w:val="0"/>
+        </w:numPr>
+        <w:ind w:left="0" w:hanging="0"/>
+        <w:rPr/>
+      </w:pPr>
+      <w:r>
+        <w:rPr/>
+      </w:r>
+    </w:p>
+    <w:p>
+      <w:pPr>
+        <w:pStyle w:val="Ttulo1"/>
+        <w:rPr/>
+      </w:pPr>
+      <w:r>
+        <w:rPr/>
+        <w:t>Conjuntos HashSet&lt;T&gt; e SortedSet&lt;T&gt;</w:t>
+      </w:r>
+    </w:p>
+    <w:p>
+      <w:pPr>
+        <w:pStyle w:val="Lista1"/>
+        <w:numPr>
+          <w:ilvl w:val="0"/>
+          <w:numId w:val="1"/>
+        </w:numPr>
+        <w:rPr/>
+      </w:pPr>
+      <w:r>
+        <w:rPr/>
+        <w:t>Representa um conjunto de elementos:</w:t>
+      </w:r>
+    </w:p>
+    <w:p>
+      <w:pPr>
+        <w:pStyle w:val="Lista1"/>
+        <w:numPr>
+          <w:ilvl w:val="1"/>
+          <w:numId w:val="1"/>
+        </w:numPr>
+        <w:rPr/>
+      </w:pPr>
+      <w:r>
+        <w:rPr/>
+        <w:t>Não admite repetições;</w:t>
+      </w:r>
+    </w:p>
+    <w:p>
+      <w:pPr>
+        <w:pStyle w:val="Lista1"/>
+        <w:numPr>
+          <w:ilvl w:val="1"/>
+          <w:numId w:val="1"/>
+        </w:numPr>
+        <w:rPr/>
+      </w:pPr>
+      <w:r>
+        <w:rPr/>
+        <w:t>Elementos não possuem posição;</w:t>
+      </w:r>
+    </w:p>
+    <w:p>
+      <w:pPr>
+        <w:pStyle w:val="Lista1"/>
+        <w:numPr>
+          <w:ilvl w:val="1"/>
+          <w:numId w:val="1"/>
+        </w:numPr>
+        <w:rPr/>
+      </w:pPr>
+      <w:r>
+        <w:rPr/>
+        <w:t>Inserção e remoção são rápidos;</w:t>
+      </w:r>
+    </w:p>
+    <w:p>
+      <w:pPr>
+        <w:pStyle w:val="Lista1"/>
+        <w:numPr>
+          <w:ilvl w:val="1"/>
+          <w:numId w:val="1"/>
+        </w:numPr>
+        <w:rPr/>
+      </w:pPr>
+      <w:r>
+        <w:rPr/>
+        <w:t>Oferece operações de conjunto</w:t>
+      </w:r>
+    </w:p>
+    <w:p>
+      <w:pPr>
+        <w:pStyle w:val="Lista1"/>
+        <w:numPr>
+          <w:ilvl w:val="0"/>
+          <w:numId w:val="1"/>
+        </w:numPr>
+        <w:rPr/>
+      </w:pPr>
+      <w:r>
+        <w:rPr/>
+        <w:t>HashSet</w:t>
+      </w:r>
+    </w:p>
+    <w:p>
+      <w:pPr>
+        <w:pStyle w:val="Lista1"/>
+        <w:numPr>
+          <w:ilvl w:val="1"/>
+          <w:numId w:val="1"/>
+        </w:numPr>
+        <w:rPr/>
+      </w:pPr>
+      <w:r>
+        <w:rPr/>
+        <w:t>Armazenamento em tabela hash (cada elemento possui um código relacionado a ele);</w:t>
+      </w:r>
+    </w:p>
+    <w:p>
+      <w:pPr>
+        <w:pStyle w:val="Lista1"/>
+        <w:numPr>
+          <w:ilvl w:val="1"/>
+          <w:numId w:val="1"/>
+        </w:numPr>
+        <w:rPr/>
+      </w:pPr>
+      <w:r>
+        <w:rPr/>
+        <w:t>Extremamente rápido: inserção, remoção e busca em apenas um passo;</w:t>
+      </w:r>
+    </w:p>
+    <w:p>
+      <w:pPr>
+        <w:pStyle w:val="Lista1"/>
+        <w:numPr>
+          <w:ilvl w:val="1"/>
+          <w:numId w:val="1"/>
+        </w:numPr>
+        <w:rPr/>
+      </w:pPr>
+      <w:r>
+        <w:rPr/>
+        <w:t>A ordem dos elementos não é garantida;</w:t>
+      </w:r>
+    </w:p>
+    <w:p>
+      <w:pPr>
+        <w:pStyle w:val="Lista1"/>
+        <w:numPr>
+          <w:ilvl w:val="0"/>
+          <w:numId w:val="1"/>
+        </w:numPr>
+        <w:rPr/>
+      </w:pPr>
+      <w:r>
+        <w:rPr/>
+        <w:t>SortedSet</w:t>
+      </w:r>
+    </w:p>
+    <w:p>
+      <w:pPr>
+        <w:pStyle w:val="Lista1"/>
+        <w:numPr>
+          <w:ilvl w:val="1"/>
+          <w:numId w:val="1"/>
+        </w:numPr>
+        <w:rPr/>
+      </w:pPr>
+      <w:r>
+        <w:rPr/>
+        <w:t>Armazenamento em árvore;</w:t>
+      </w:r>
+    </w:p>
+    <w:p>
+      <w:pPr>
+        <w:pStyle w:val="Lista1"/>
+        <w:numPr>
+          <w:ilvl w:val="1"/>
+          <w:numId w:val="1"/>
+        </w:numPr>
+        <w:rPr/>
+      </w:pPr>
+      <w:r>
+        <w:rPr/>
+        <w:t>Rápido: inserção, remoção e busca numa ordem logarítmica (log(n));</w:t>
+      </w:r>
+    </w:p>
+    <w:p>
+      <w:pPr>
+        <w:pStyle w:val="Lista1"/>
+        <w:numPr>
+          <w:ilvl w:val="1"/>
+          <w:numId w:val="1"/>
+        </w:numPr>
+        <w:rPr/>
+      </w:pPr>
+      <w:r>
+        <w:rPr/>
+        <w:t>Os elementos são armazenados ordenadamente conforme a implementação da interface IComparer&lt;T&gt;;</w:t>
+      </w:r>
+    </w:p>
+    <w:p>
+      <w:pPr>
+        <w:pStyle w:val="Lista1"/>
+        <w:numPr>
+          <w:ilvl w:val="1"/>
+          <w:numId w:val="1"/>
+        </w:numPr>
+        <w:rPr/>
+      </w:pPr>
+      <w:r>
+        <w:rPr/>
+        <w:t>Devolve sempre os conjuntos ordenados;</w:t>
+      </w:r>
+    </w:p>
+    <w:p>
+      <w:pPr>
+        <w:pStyle w:val="Lista1"/>
+        <w:numPr>
+          <w:ilvl w:val="0"/>
+          <w:numId w:val="1"/>
+        </w:numPr>
+        <w:rPr/>
+      </w:pPr>
+      <w:r>
+        <w:rPr/>
+        <w:t>Alguns métodos:</w:t>
+      </w:r>
+    </w:p>
+    <w:p>
+      <w:pPr>
+        <w:pStyle w:val="Lista1"/>
+        <w:numPr>
+          <w:ilvl w:val="1"/>
+          <w:numId w:val="1"/>
+        </w:numPr>
+        <w:rPr/>
+      </w:pPr>
+      <w:r>
+        <w:rPr/>
+        <w:t>Add – Adicionar elemento no conjunto;</w:t>
+      </w:r>
+    </w:p>
+    <w:p>
+      <w:pPr>
+        <w:pStyle w:val="Lista1"/>
+        <w:numPr>
+          <w:ilvl w:val="1"/>
+          <w:numId w:val="1"/>
+        </w:numPr>
+        <w:rPr/>
+      </w:pPr>
+      <w:r>
+        <w:rPr/>
+        <w:t>Clear – Limpar conjunto;</w:t>
+      </w:r>
+    </w:p>
+    <w:p>
+      <w:pPr>
+        <w:pStyle w:val="Lista1"/>
+        <w:numPr>
+          <w:ilvl w:val="1"/>
+          <w:numId w:val="1"/>
+        </w:numPr>
+        <w:rPr/>
+      </w:pPr>
+      <w:r>
+        <w:rPr/>
+        <w:t>Contains – Contem no conjunto?</w:t>
+      </w:r>
+    </w:p>
+    <w:p>
+      <w:pPr>
+        <w:pStyle w:val="Lista1"/>
+        <w:numPr>
+          <w:ilvl w:val="1"/>
+          <w:numId w:val="1"/>
+        </w:numPr>
+        <w:rPr/>
+      </w:pPr>
+      <w:r>
+        <w:rPr/>
+        <w:t>UnionWith(other) - operação união: adiciona no conjunto os elementos do outro conjunto, sem repetição;</w:t>
+      </w:r>
+    </w:p>
+    <w:p>
+      <w:pPr>
+        <w:pStyle w:val="Lista1"/>
+        <w:numPr>
+          <w:ilvl w:val="1"/>
+          <w:numId w:val="1"/>
+        </w:numPr>
+        <w:rPr/>
+      </w:pPr>
+      <w:r>
+        <w:rPr/>
+        <w:t>IntersectWith(other) - operação interseção: remove do conjunto os elementos não contidos em other;</w:t>
+      </w:r>
+    </w:p>
+    <w:p>
+      <w:pPr>
+        <w:pStyle w:val="Lista1"/>
+        <w:numPr>
+          <w:ilvl w:val="1"/>
+          <w:numId w:val="1"/>
+        </w:numPr>
+        <w:rPr/>
+      </w:pPr>
+      <w:r>
+        <w:rPr/>
+        <w:t>ExceptWith(other) - operação diferença: remove do conjunto os elementos contidos em other</w:t>
+      </w:r>
+    </w:p>
+    <w:p>
+      <w:pPr>
+        <w:pStyle w:val="Lista1"/>
+        <w:numPr>
+          <w:ilvl w:val="1"/>
+          <w:numId w:val="1"/>
+        </w:numPr>
+        <w:rPr/>
+      </w:pPr>
+      <w:r>
+        <w:rPr/>
+        <w:t>Remove(T)</w:t>
+      </w:r>
+    </w:p>
+    <w:p>
+      <w:pPr>
+        <w:pStyle w:val="Lista1"/>
+        <w:numPr>
+          <w:ilvl w:val="1"/>
+          <w:numId w:val="1"/>
+        </w:numPr>
+        <w:rPr/>
+      </w:pPr>
+      <w:r>
+        <w:rPr/>
+        <w:t>RemoveWhere(predicate)</w:t>
+      </w:r>
+    </w:p>
+    <w:p>
+      <w:pPr>
+        <w:pStyle w:val="Lista1"/>
+        <w:numPr>
+          <w:ilvl w:val="0"/>
+          <w:numId w:val="1"/>
+        </w:numPr>
+        <w:rPr/>
+      </w:pPr>
+      <w:r>
+        <w:rPr/>
+        <w:t>Para percorrer os elementos é necessário o “foreach”;</w:t>
+      </w:r>
+    </w:p>
+    <w:p>
+      <w:pPr>
+        <w:pStyle w:val="Lista1"/>
+        <w:numPr>
+          <w:ilvl w:val="0"/>
+          <w:numId w:val="0"/>
+        </w:numPr>
+        <w:ind w:left="360" w:hanging="360"/>
+        <w:rPr/>
+      </w:pPr>
+      <w:r>
+        <w:rPr/>
+      </w:r>
+    </w:p>
+    <w:p>
+      <w:pPr>
+        <w:pStyle w:val="Lista1"/>
+        <w:numPr>
+          <w:ilvl w:val="0"/>
+          <w:numId w:val="0"/>
+        </w:numPr>
+        <w:ind w:left="360" w:hanging="360"/>
+        <w:rPr/>
+      </w:pPr>
+      <w:r>
+        <w:rPr/>
+        <w:drawing>
+          <wp:anchor behindDoc="0" distT="0" distB="0" distL="0" distR="0" simplePos="0" locked="0" layoutInCell="0" allowOverlap="1" relativeHeight="56">
+            <wp:simplePos x="0" y="0"/>
+            <wp:positionH relativeFrom="column">
+              <wp:align>center</wp:align>
+            </wp:positionH>
+            <wp:positionV relativeFrom="paragraph">
+              <wp:posOffset>635</wp:posOffset>
+            </wp:positionV>
+            <wp:extent cx="4761230" cy="4578985"/>
+            <wp:effectExtent l="0" t="0" r="0" b="0"/>
+            <wp:wrapTopAndBottom/>
+            <wp:docPr id="55" name="Figura11" descr=""/>
+            <wp:cNvGraphicFramePr>
+              <a:graphicFrameLocks xmlns:a="http://schemas.openxmlformats.org/drawingml/2006/main" noChangeAspect="1"/>
+            </wp:cNvGraphicFramePr>
+            <a:graphic xmlns:a="http://schemas.openxmlformats.org/drawingml/2006/main">
+              <a:graphicData uri="http://schemas.openxmlformats.org/drawingml/2006/picture">
+                <pic:pic xmlns:pic="http://schemas.openxmlformats.org/drawingml/2006/picture">
+                  <pic:nvPicPr>
+                    <pic:cNvPr id="55" name="Figura11" descr=""/>
+                    <pic:cNvPicPr>
+                      <a:picLocks noChangeAspect="1" noChangeArrowheads="1"/>
+                    </pic:cNvPicPr>
+                  </pic:nvPicPr>
+                  <pic:blipFill>
+                    <a:blip r:embed="rId59"/>
+                    <a:stretch>
+                      <a:fillRect/>
+                    </a:stretch>
+                  </pic:blipFill>
+                  <pic:spPr bwMode="auto">
+                    <a:xfrm>
+                      <a:off x="0" y="0"/>
+                      <a:ext cx="4761230" cy="4578985"/>
+                    </a:xfrm>
+                    <a:prstGeom prst="rect">
+                      <a:avLst/>
+                    </a:prstGeom>
+                  </pic:spPr>
+                </pic:pic>
+              </a:graphicData>
+            </a:graphic>
+          </wp:anchor>
+        </w:drawing>
+      </w:r>
+    </w:p>
+    <w:p>
+      <w:pPr>
+        <w:pStyle w:val="Lista1"/>
+        <w:numPr>
+          <w:ilvl w:val="0"/>
+          <w:numId w:val="0"/>
+        </w:numPr>
+        <w:ind w:left="360" w:hanging="360"/>
+        <w:rPr/>
+      </w:pPr>
+      <w:r>
+        <w:rPr/>
+      </w:r>
+    </w:p>
+    <w:p>
+      <w:pPr>
+        <w:pStyle w:val="Ttulo1"/>
+        <w:numPr>
+          <w:ilvl w:val="0"/>
+          <w:numId w:val="0"/>
+        </w:numPr>
+        <w:ind w:left="0" w:hanging="0"/>
+        <w:rPr/>
+      </w:pPr>
+      <w:r>
+        <w:rPr/>
+        <w:t>Como as coleções Hash testam igualdade</w:t>
+      </w:r>
+    </w:p>
+    <w:p>
+      <w:pPr>
+        <w:pStyle w:val="Lista1"/>
+        <w:numPr>
+          <w:ilvl w:val="0"/>
+          <w:numId w:val="1"/>
+        </w:numPr>
+        <w:rPr/>
+      </w:pPr>
+      <w:r>
+        <w:rPr/>
+        <w:t xml:space="preserve"> </w:t>
+      </w:r>
+      <w:r>
+        <w:rPr/>
+        <w:t>Se GetHashCode e Equals estiverem implementados:</w:t>
+      </w:r>
+    </w:p>
+    <w:p>
+      <w:pPr>
+        <w:pStyle w:val="Lista1"/>
+        <w:numPr>
+          <w:ilvl w:val="1"/>
+          <w:numId w:val="1"/>
+        </w:numPr>
+        <w:rPr/>
+      </w:pPr>
+      <w:r>
+        <w:rPr/>
+        <w:t>Primeiro GetHashCode. Se der igual, usa Equals para confirmar;</w:t>
+      </w:r>
+    </w:p>
+    <w:p>
+      <w:pPr>
+        <w:pStyle w:val="Lista1"/>
+        <w:numPr>
+          <w:ilvl w:val="0"/>
+          <w:numId w:val="1"/>
+        </w:numPr>
+        <w:rPr/>
+      </w:pPr>
+      <w:r>
+        <w:rPr/>
+        <w:t>Se GetHashCode e Equals NÃO estiverem implementados:</w:t>
+      </w:r>
+    </w:p>
+    <w:p>
+      <w:pPr>
+        <w:pStyle w:val="Lista1"/>
+        <w:numPr>
+          <w:ilvl w:val="1"/>
+          <w:numId w:val="1"/>
+        </w:numPr>
+        <w:rPr/>
+      </w:pPr>
+      <w:r>
+        <w:rPr/>
+        <w:t>Tipos referência (classe produto, cliente e etc): compara as referências dos objetos</w:t>
+      </w:r>
+    </w:p>
+    <w:p>
+      <w:pPr>
+        <w:pStyle w:val="Lista1"/>
+        <w:numPr>
+          <w:ilvl w:val="1"/>
+          <w:numId w:val="1"/>
+        </w:numPr>
+        <w:rPr/>
+      </w:pPr>
+      <w:r>
+        <w:rPr/>
+        <w:t>Tipos valor: comparar os valores dos atributos</w:t>
+      </w:r>
+    </w:p>
+    <w:p>
+      <w:pPr>
+        <w:pStyle w:val="Lista1"/>
+        <w:numPr>
+          <w:ilvl w:val="0"/>
+          <w:numId w:val="0"/>
+        </w:numPr>
+        <w:ind w:left="360" w:hanging="360"/>
+        <w:rPr/>
+      </w:pPr>
+      <w:r>
+        <w:rPr/>
+      </w:r>
+    </w:p>
+    <w:p>
+      <w:pPr>
+        <w:pStyle w:val="Ttulo1"/>
+        <w:numPr>
+          <w:ilvl w:val="0"/>
+          <w:numId w:val="0"/>
+        </w:numPr>
+        <w:ind w:left="0" w:hanging="0"/>
+        <w:rPr/>
+      </w:pPr>
+      <w:r>
+        <w:rPr/>
+        <w:t>Dictionary e SortedDictionary (Map)</w:t>
+      </w:r>
+    </w:p>
+    <w:p>
+      <w:pPr>
+        <w:pStyle w:val="Lista1"/>
+        <w:numPr>
+          <w:ilvl w:val="0"/>
+          <w:numId w:val="1"/>
+        </w:numPr>
+        <w:rPr/>
+      </w:pPr>
+      <w:r>
+        <w:rPr/>
+        <w:t>Coleção de pares chave / Valor</w:t>
+      </w:r>
+    </w:p>
+    <w:p>
+      <w:pPr>
+        <w:pStyle w:val="Lista1"/>
+        <w:numPr>
+          <w:ilvl w:val="1"/>
+          <w:numId w:val="1"/>
+        </w:numPr>
+        <w:rPr/>
+      </w:pPr>
+      <w:r>
+        <w:rPr/>
+        <w:t>Pra cada elemento temos uma chave e seu valor;</w:t>
+      </w:r>
+    </w:p>
+    <w:p>
+      <w:pPr>
+        <w:pStyle w:val="Lista1"/>
+        <w:numPr>
+          <w:ilvl w:val="1"/>
+          <w:numId w:val="1"/>
+        </w:numPr>
+        <w:rPr/>
+      </w:pPr>
+      <w:r>
+        <w:rPr/>
+        <w:t>Não admite repetições do objeto chave;</w:t>
+      </w:r>
+    </w:p>
+    <w:p>
+      <w:pPr>
+        <w:pStyle w:val="Lista1"/>
+        <w:numPr>
+          <w:ilvl w:val="1"/>
+          <w:numId w:val="1"/>
+        </w:numPr>
+        <w:rPr/>
+      </w:pPr>
+      <w:r>
+        <w:rPr/>
+        <w:t>Os elementos são indexados pelo objeto chave (não possuem posição)</w:t>
+      </w:r>
+    </w:p>
+    <w:p>
+      <w:pPr>
+        <w:pStyle w:val="Lista1"/>
+        <w:numPr>
+          <w:ilvl w:val="1"/>
+          <w:numId w:val="1"/>
+        </w:numPr>
+        <w:rPr/>
+      </w:pPr>
+      <w:r>
+        <w:rPr/>
+        <w:t>Acesso, inserção e remoção de elementos são rápidos</w:t>
+      </w:r>
+    </w:p>
+    <w:p>
+      <w:pPr>
+        <w:pStyle w:val="Lista1"/>
+        <w:numPr>
+          <w:ilvl w:val="0"/>
+          <w:numId w:val="1"/>
+        </w:numPr>
+        <w:rPr/>
+      </w:pPr>
+      <w:r>
+        <w:rPr/>
+        <w:t>Uso comum: cookies, local storage, qualquer modelo chave-valor;</w:t>
+      </w:r>
+    </w:p>
+    <w:p>
+      <w:pPr>
+        <w:pStyle w:val="Lista1"/>
+        <w:numPr>
+          <w:ilvl w:val="0"/>
+          <w:numId w:val="1"/>
+        </w:numPr>
+        <w:rPr/>
+      </w:pPr>
+      <w:r>
+        <w:rPr/>
+        <w:t>Dictionary</w:t>
+      </w:r>
+    </w:p>
+    <w:p>
+      <w:pPr>
+        <w:pStyle w:val="Lista1"/>
+        <w:numPr>
+          <w:ilvl w:val="1"/>
+          <w:numId w:val="1"/>
+        </w:numPr>
+        <w:rPr/>
+      </w:pPr>
+      <w:r>
+        <w:rPr/>
+        <w:t>Armazenamento em tabela hash</w:t>
+      </w:r>
+    </w:p>
+    <w:p>
+      <w:pPr>
+        <w:pStyle w:val="Lista1"/>
+        <w:numPr>
+          <w:ilvl w:val="1"/>
+          <w:numId w:val="1"/>
+        </w:numPr>
+        <w:rPr/>
+      </w:pPr>
+      <w:r>
+        <w:rPr/>
+        <w:t>Extremamente rápido: inserção, remoção e busca O(1)</w:t>
+      </w:r>
+    </w:p>
+    <w:p>
+      <w:pPr>
+        <w:pStyle w:val="Lista1"/>
+        <w:numPr>
+          <w:ilvl w:val="1"/>
+          <w:numId w:val="1"/>
+        </w:numPr>
+        <w:rPr/>
+      </w:pPr>
+      <w:r>
+        <w:rPr/>
+        <w:t>A ordem dos elementos não é garantida</w:t>
+      </w:r>
+    </w:p>
+    <w:p>
+      <w:pPr>
+        <w:pStyle w:val="Lista1"/>
+        <w:numPr>
+          <w:ilvl w:val="0"/>
+          <w:numId w:val="1"/>
+        </w:numPr>
+        <w:rPr/>
+      </w:pPr>
+      <w:r>
+        <w:rPr/>
+        <w:t>SortedDictionary</w:t>
+      </w:r>
+    </w:p>
+    <w:p>
+      <w:pPr>
+        <w:pStyle w:val="Lista1"/>
+        <w:numPr>
+          <w:ilvl w:val="1"/>
+          <w:numId w:val="1"/>
+        </w:numPr>
+        <w:rPr/>
+      </w:pPr>
+      <w:r>
+        <w:rPr/>
+        <w:t>Armazenamento em árvore</w:t>
+      </w:r>
+    </w:p>
+    <w:p>
+      <w:pPr>
+        <w:pStyle w:val="Lista1"/>
+        <w:numPr>
+          <w:ilvl w:val="1"/>
+          <w:numId w:val="1"/>
+        </w:numPr>
+        <w:rPr/>
+      </w:pPr>
+      <w:r>
+        <w:rPr/>
+        <w:t>Rápido: inserção, remoção e busca O(log(n))</w:t>
+      </w:r>
+    </w:p>
+    <w:p>
+      <w:pPr>
+        <w:pStyle w:val="Lista1"/>
+        <w:numPr>
+          <w:ilvl w:val="1"/>
+          <w:numId w:val="1"/>
+        </w:numPr>
+        <w:rPr/>
+      </w:pPr>
+      <w:r>
+        <w:rPr/>
+        <w:t>Os elementos são armazenados ordenadamente conforme implementação IComparer&lt;T&gt;</w:t>
+      </w:r>
+    </w:p>
+    <w:p>
+      <w:pPr>
+        <w:pStyle w:val="Lista1"/>
+        <w:numPr>
+          <w:ilvl w:val="0"/>
+          <w:numId w:val="0"/>
+        </w:numPr>
+        <w:ind w:left="360" w:hanging="360"/>
+        <w:rPr/>
+      </w:pPr>
+      <w:r>
+        <w:rPr/>
+        <w:drawing>
+          <wp:anchor behindDoc="0" distT="0" distB="0" distL="0" distR="0" simplePos="0" locked="0" layoutInCell="0" allowOverlap="1" relativeHeight="57">
+            <wp:simplePos x="0" y="0"/>
+            <wp:positionH relativeFrom="column">
+              <wp:align>center</wp:align>
+            </wp:positionH>
+            <wp:positionV relativeFrom="paragraph">
+              <wp:posOffset>635</wp:posOffset>
+            </wp:positionV>
+            <wp:extent cx="5151120" cy="2712720"/>
+            <wp:effectExtent l="0" t="0" r="0" b="0"/>
+            <wp:wrapTopAndBottom/>
+            <wp:docPr id="56" name="Figura12" descr=""/>
+            <wp:cNvGraphicFramePr>
+              <a:graphicFrameLocks xmlns:a="http://schemas.openxmlformats.org/drawingml/2006/main" noChangeAspect="1"/>
+            </wp:cNvGraphicFramePr>
+            <a:graphic xmlns:a="http://schemas.openxmlformats.org/drawingml/2006/main">
+              <a:graphicData uri="http://schemas.openxmlformats.org/drawingml/2006/picture">
+                <pic:pic xmlns:pic="http://schemas.openxmlformats.org/drawingml/2006/picture">
+                  <pic:nvPicPr>
+                    <pic:cNvPr id="56" name="Figura12" descr=""/>
+                    <pic:cNvPicPr>
+                      <a:picLocks noChangeAspect="1" noChangeArrowheads="1"/>
+                    </pic:cNvPicPr>
+                  </pic:nvPicPr>
+                  <pic:blipFill>
+                    <a:blip r:embed="rId60"/>
+                    <a:stretch>
+                      <a:fillRect/>
+                    </a:stretch>
+                  </pic:blipFill>
+                  <pic:spPr bwMode="auto">
+                    <a:xfrm>
+                      <a:off x="0" y="0"/>
+                      <a:ext cx="5151120" cy="2712720"/>
+                    </a:xfrm>
+                    <a:prstGeom prst="rect">
+                      <a:avLst/>
+                    </a:prstGeom>
+                  </pic:spPr>
+                </pic:pic>
+              </a:graphicData>
+            </a:graphic>
+          </wp:anchor>
+        </w:drawing>
+      </w:r>
+    </w:p>
+    <w:p>
+      <w:pPr>
+        <w:pStyle w:val="Lista1"/>
+        <w:numPr>
+          <w:ilvl w:val="0"/>
+          <w:numId w:val="0"/>
+        </w:numPr>
+        <w:ind w:left="360" w:hanging="360"/>
+        <w:rPr/>
+      </w:pPr>
+      <w:r>
+        <w:rPr/>
+      </w:r>
+    </w:p>
+    <w:p>
+      <w:pPr>
+        <w:pStyle w:val="Lista1"/>
+        <w:numPr>
+          <w:ilvl w:val="0"/>
+          <w:numId w:val="0"/>
+        </w:numPr>
+        <w:ind w:left="360" w:hanging="360"/>
+        <w:rPr/>
+      </w:pPr>
+      <w:r>
+        <w:rPr/>
+        <w:drawing>
+          <wp:anchor behindDoc="0" distT="0" distB="0" distL="0" distR="0" simplePos="0" locked="0" layoutInCell="0" allowOverlap="1" relativeHeight="58">
+            <wp:simplePos x="0" y="0"/>
+            <wp:positionH relativeFrom="column">
+              <wp:align>center</wp:align>
+            </wp:positionH>
+            <wp:positionV relativeFrom="paragraph">
+              <wp:posOffset>635</wp:posOffset>
+            </wp:positionV>
+            <wp:extent cx="4884420" cy="4663440"/>
+            <wp:effectExtent l="0" t="0" r="0" b="0"/>
+            <wp:wrapTopAndBottom/>
+            <wp:docPr id="57" name="Figura13" descr=""/>
+            <wp:cNvGraphicFramePr>
+              <a:graphicFrameLocks xmlns:a="http://schemas.openxmlformats.org/drawingml/2006/main" noChangeAspect="1"/>
+            </wp:cNvGraphicFramePr>
+            <a:graphic xmlns:a="http://schemas.openxmlformats.org/drawingml/2006/main">
+              <a:graphicData uri="http://schemas.openxmlformats.org/drawingml/2006/picture">
+                <pic:pic xmlns:pic="http://schemas.openxmlformats.org/drawingml/2006/picture">
+                  <pic:nvPicPr>
+                    <pic:cNvPr id="57" name="Figura13" descr=""/>
+                    <pic:cNvPicPr>
+                      <a:picLocks noChangeAspect="1" noChangeArrowheads="1"/>
+                    </pic:cNvPicPr>
+                  </pic:nvPicPr>
+                  <pic:blipFill>
+                    <a:blip r:embed="rId61"/>
+                    <a:stretch>
+                      <a:fillRect/>
+                    </a:stretch>
+                  </pic:blipFill>
+                  <pic:spPr bwMode="auto">
+                    <a:xfrm>
+                      <a:off x="0" y="0"/>
+                      <a:ext cx="4884420" cy="4663440"/>
+                    </a:xfrm>
+                    <a:prstGeom prst="rect">
+                      <a:avLst/>
+                    </a:prstGeom>
+                  </pic:spPr>
+                </pic:pic>
+              </a:graphicData>
+            </a:graphic>
+          </wp:anchor>
         </w:drawing>
       </w:r>
     </w:p>
@@ -12109,125 +13676,6 @@
   <w:abstractNum w:abstractNumId="1">
     <w:lvl w:ilvl="0">
       <w:start w:val="1"/>
-      <w:numFmt w:val="none"/>
-      <w:suff w:val="nothing"/>
-      <w:lvlText w:val=""/>
-      <w:lvlJc w:val="left"/>
-      <w:pPr>
-        <w:tabs>
-          <w:tab w:val="num" w:pos="0"/>
-        </w:tabs>
-        <w:ind w:left="0" w:hanging="0"/>
-      </w:pPr>
-    </w:lvl>
-    <w:lvl w:ilvl="1">
-      <w:start w:val="1"/>
-      <w:numFmt w:val="none"/>
-      <w:suff w:val="nothing"/>
-      <w:lvlText w:val=""/>
-      <w:lvlJc w:val="left"/>
-      <w:pPr>
-        <w:tabs>
-          <w:tab w:val="num" w:pos="0"/>
-        </w:tabs>
-        <w:ind w:left="0" w:hanging="0"/>
-      </w:pPr>
-    </w:lvl>
-    <w:lvl w:ilvl="2">
-      <w:start w:val="1"/>
-      <w:numFmt w:val="none"/>
-      <w:suff w:val="nothing"/>
-      <w:lvlText w:val=""/>
-      <w:lvlJc w:val="left"/>
-      <w:pPr>
-        <w:tabs>
-          <w:tab w:val="num" w:pos="0"/>
-        </w:tabs>
-        <w:ind w:left="0" w:hanging="0"/>
-      </w:pPr>
-    </w:lvl>
-    <w:lvl w:ilvl="3">
-      <w:start w:val="1"/>
-      <w:numFmt w:val="none"/>
-      <w:suff w:val="nothing"/>
-      <w:lvlText w:val=""/>
-      <w:lvlJc w:val="left"/>
-      <w:pPr>
-        <w:tabs>
-          <w:tab w:val="num" w:pos="0"/>
-        </w:tabs>
-        <w:ind w:left="0" w:hanging="0"/>
-      </w:pPr>
-    </w:lvl>
-    <w:lvl w:ilvl="4">
-      <w:start w:val="1"/>
-      <w:numFmt w:val="none"/>
-      <w:suff w:val="nothing"/>
-      <w:lvlText w:val=""/>
-      <w:lvlJc w:val="left"/>
-      <w:pPr>
-        <w:tabs>
-          <w:tab w:val="num" w:pos="0"/>
-        </w:tabs>
-        <w:ind w:left="0" w:hanging="0"/>
-      </w:pPr>
-    </w:lvl>
-    <w:lvl w:ilvl="5">
-      <w:start w:val="1"/>
-      <w:numFmt w:val="none"/>
-      <w:suff w:val="nothing"/>
-      <w:lvlText w:val=""/>
-      <w:lvlJc w:val="left"/>
-      <w:pPr>
-        <w:tabs>
-          <w:tab w:val="num" w:pos="0"/>
-        </w:tabs>
-        <w:ind w:left="0" w:hanging="0"/>
-      </w:pPr>
-    </w:lvl>
-    <w:lvl w:ilvl="6">
-      <w:start w:val="1"/>
-      <w:numFmt w:val="none"/>
-      <w:suff w:val="nothing"/>
-      <w:lvlText w:val=""/>
-      <w:lvlJc w:val="left"/>
-      <w:pPr>
-        <w:tabs>
-          <w:tab w:val="num" w:pos="0"/>
-        </w:tabs>
-        <w:ind w:left="0" w:hanging="0"/>
-      </w:pPr>
-    </w:lvl>
-    <w:lvl w:ilvl="7">
-      <w:start w:val="1"/>
-      <w:numFmt w:val="none"/>
-      <w:suff w:val="nothing"/>
-      <w:lvlText w:val=""/>
-      <w:lvlJc w:val="left"/>
-      <w:pPr>
-        <w:tabs>
-          <w:tab w:val="num" w:pos="0"/>
-        </w:tabs>
-        <w:ind w:left="0" w:hanging="0"/>
-      </w:pPr>
-    </w:lvl>
-    <w:lvl w:ilvl="8">
-      <w:start w:val="1"/>
-      <w:numFmt w:val="none"/>
-      <w:suff w:val="nothing"/>
-      <w:lvlText w:val=""/>
-      <w:lvlJc w:val="left"/>
-      <w:pPr>
-        <w:tabs>
-          <w:tab w:val="num" w:pos="0"/>
-        </w:tabs>
-        <w:ind w:left="0" w:hanging="0"/>
-      </w:pPr>
-    </w:lvl>
-  </w:abstractNum>
-  <w:abstractNum w:abstractNumId="2">
-    <w:lvl w:ilvl="0">
-      <w:start w:val="1"/>
       <w:numFmt w:val="bullet"/>
       <w:lvlText w:val=""/>
       <w:lvlJc w:val="left"/>
@@ -12338,6 +13786,125 @@
           <w:tab w:val="num" w:pos="3600"/>
         </w:tabs>
         <w:ind w:left="3600" w:hanging="360"/>
+      </w:pPr>
+    </w:lvl>
+  </w:abstractNum>
+  <w:abstractNum w:abstractNumId="2">
+    <w:lvl w:ilvl="0">
+      <w:start w:val="1"/>
+      <w:numFmt w:val="none"/>
+      <w:suff w:val="nothing"/>
+      <w:lvlText w:val=""/>
+      <w:lvlJc w:val="left"/>
+      <w:pPr>
+        <w:tabs>
+          <w:tab w:val="num" w:pos="0"/>
+        </w:tabs>
+        <w:ind w:left="0" w:hanging="0"/>
+      </w:pPr>
+    </w:lvl>
+    <w:lvl w:ilvl="1">
+      <w:start w:val="1"/>
+      <w:numFmt w:val="none"/>
+      <w:suff w:val="nothing"/>
+      <w:lvlText w:val=""/>
+      <w:lvlJc w:val="left"/>
+      <w:pPr>
+        <w:tabs>
+          <w:tab w:val="num" w:pos="0"/>
+        </w:tabs>
+        <w:ind w:left="0" w:hanging="0"/>
+      </w:pPr>
+    </w:lvl>
+    <w:lvl w:ilvl="2">
+      <w:start w:val="1"/>
+      <w:numFmt w:val="none"/>
+      <w:suff w:val="nothing"/>
+      <w:lvlText w:val=""/>
+      <w:lvlJc w:val="left"/>
+      <w:pPr>
+        <w:tabs>
+          <w:tab w:val="num" w:pos="0"/>
+        </w:tabs>
+        <w:ind w:left="0" w:hanging="0"/>
+      </w:pPr>
+    </w:lvl>
+    <w:lvl w:ilvl="3">
+      <w:start w:val="1"/>
+      <w:numFmt w:val="none"/>
+      <w:suff w:val="nothing"/>
+      <w:lvlText w:val=""/>
+      <w:lvlJc w:val="left"/>
+      <w:pPr>
+        <w:tabs>
+          <w:tab w:val="num" w:pos="0"/>
+        </w:tabs>
+        <w:ind w:left="0" w:hanging="0"/>
+      </w:pPr>
+    </w:lvl>
+    <w:lvl w:ilvl="4">
+      <w:start w:val="1"/>
+      <w:numFmt w:val="none"/>
+      <w:suff w:val="nothing"/>
+      <w:lvlText w:val=""/>
+      <w:lvlJc w:val="left"/>
+      <w:pPr>
+        <w:tabs>
+          <w:tab w:val="num" w:pos="0"/>
+        </w:tabs>
+        <w:ind w:left="0" w:hanging="0"/>
+      </w:pPr>
+    </w:lvl>
+    <w:lvl w:ilvl="5">
+      <w:start w:val="1"/>
+      <w:numFmt w:val="none"/>
+      <w:suff w:val="nothing"/>
+      <w:lvlText w:val=""/>
+      <w:lvlJc w:val="left"/>
+      <w:pPr>
+        <w:tabs>
+          <w:tab w:val="num" w:pos="0"/>
+        </w:tabs>
+        <w:ind w:left="0" w:hanging="0"/>
+      </w:pPr>
+    </w:lvl>
+    <w:lvl w:ilvl="6">
+      <w:start w:val="1"/>
+      <w:numFmt w:val="none"/>
+      <w:suff w:val="nothing"/>
+      <w:lvlText w:val=""/>
+      <w:lvlJc w:val="left"/>
+      <w:pPr>
+        <w:tabs>
+          <w:tab w:val="num" w:pos="0"/>
+        </w:tabs>
+        <w:ind w:left="0" w:hanging="0"/>
+      </w:pPr>
+    </w:lvl>
+    <w:lvl w:ilvl="7">
+      <w:start w:val="1"/>
+      <w:numFmt w:val="none"/>
+      <w:suff w:val="nothing"/>
+      <w:lvlText w:val=""/>
+      <w:lvlJc w:val="left"/>
+      <w:pPr>
+        <w:tabs>
+          <w:tab w:val="num" w:pos="0"/>
+        </w:tabs>
+        <w:ind w:left="0" w:hanging="0"/>
+      </w:pPr>
+    </w:lvl>
+    <w:lvl w:ilvl="8">
+      <w:start w:val="1"/>
+      <w:numFmt w:val="none"/>
+      <w:suff w:val="nothing"/>
+      <w:lvlText w:val=""/>
+      <w:lvlJc w:val="left"/>
+      <w:pPr>
+        <w:tabs>
+          <w:tab w:val="num" w:pos="0"/>
+        </w:tabs>
+        <w:ind w:left="0" w:hanging="0"/>
       </w:pPr>
     </w:lvl>
   </w:abstractNum>
@@ -13029,6 +14596,13 @@
     <w:qFormat/>
     <w:rPr/>
   </w:style>
+  <w:style w:type="character" w:styleId="Marcadores">
+    <w:name w:val="Marcadores"/>
+    <w:qFormat/>
+    <w:rPr>
+      <w:rFonts w:ascii="OpenSymbol" w:hAnsi="OpenSymbol" w:eastAsia="OpenSymbol" w:cs="OpenSymbol"/>
+    </w:rPr>
+  </w:style>
   <w:style w:type="paragraph" w:styleId="Ttulo" w:customStyle="1">
     <w:name w:val="Título"/>
     <w:basedOn w:val="Normal"/>
@@ -13237,7 +14811,7 @@
     <w:pPr>
       <w:numPr>
         <w:ilvl w:val="0"/>
-        <w:numId w:val="2"/>
+        <w:numId w:val="1"/>
       </w:numPr>
       <w:tabs>
         <w:tab w:val="clear" w:pos="360"/>
@@ -13258,6 +14832,16 @@
       <w:sz w:val="36"/>
       <w:szCs w:val="36"/>
     </w:rPr>
+  </w:style>
+  <w:style w:type="paragraph" w:styleId="Citaes">
+    <w:name w:val="Citações"/>
+    <w:basedOn w:val="Normal"/>
+    <w:qFormat/>
+    <w:pPr>
+      <w:spacing w:before="0" w:after="283"/>
+      <w:ind w:left="567" w:right="567" w:hanging="0"/>
+    </w:pPr>
+    <w:rPr/>
   </w:style>
   <w:style w:type="numbering" w:styleId="NoList" w:default="1">
     <w:name w:val="No List"/>

</xml_diff>